<commit_message>
Entornos actualizado el 2 de abril
</commit_message>
<xml_diff>
--- a/Unidad4/ACT 4-05  Biblioteca.docx
+++ b/Unidad4/ACT 4-05  Biblioteca.docx
@@ -1,6 +1,6 @@
 
 <file path=word/document.xml><?xml version="1.0" encoding="utf-8"?>
-<w:document xmlns:wpc="http://schemas.microsoft.com/office/word/2010/wordprocessingCanvas" xmlns:cx="http://schemas.microsoft.com/office/drawing/2014/chartex" xmlns:cx1="http://schemas.microsoft.com/office/drawing/2015/9/8/chartex" xmlns:cx2="http://schemas.microsoft.com/office/drawing/2015/10/21/chartex" xmlns:cx3="http://schemas.microsoft.com/office/drawing/2016/5/9/chartex" xmlns:cx4="http://schemas.microsoft.com/office/drawing/2016/5/10/chartex" xmlns:cx5="http://schemas.microsoft.com/office/drawing/2016/5/11/chartex" xmlns:cx6="http://schemas.microsoft.com/office/drawing/2016/5/12/chartex" xmlns:cx7="http://schemas.microsoft.com/office/drawing/2016/5/13/chartex" xmlns:cx8="http://schemas.microsoft.com/office/drawing/2016/5/14/chartex" xmlns:mc="http://schemas.openxmlformats.org/markup-compatibility/2006" xmlns:aink="http://schemas.microsoft.com/office/drawing/2016/ink" xmlns:am3d="http://schemas.microsoft.com/office/drawing/2017/model3d" xmlns:o="urn:schemas-microsoft-com:office:office" xmlns:r="http://schemas.openxmlformats.org/officeDocument/2006/relationships" xmlns:m="http://schemas.openxmlformats.org/officeDocument/2006/math" xmlns:v="urn:schemas-microsoft-com:vml" xmlns:wp14="http://schemas.microsoft.com/office/word/2010/wordprocessingDrawing" xmlns:wp="http://schemas.openxmlformats.org/drawingml/2006/wordprocessingDrawing" xmlns:w10="urn:schemas-microsoft-com:office:word" xmlns:w="http://schemas.openxmlformats.org/wordprocessingml/2006/main" xmlns:w14="http://schemas.microsoft.com/office/word/2010/wordml" xmlns:w15="http://schemas.microsoft.com/office/word/2012/wordml" xmlns:w16cex="http://schemas.microsoft.com/office/word/2018/wordml/cex" xmlns:w16cid="http://schemas.microsoft.com/office/word/2016/wordml/cid" xmlns:w16="http://schemas.microsoft.com/office/word/2018/wordml" xmlns:w16sdtdh="http://schemas.microsoft.com/office/word/2020/wordml/sdtdatahash" xmlns:w16se="http://schemas.microsoft.com/office/word/2015/wordml/symex" xmlns:wpg="http://schemas.microsoft.com/office/word/2010/wordprocessingGroup" xmlns:wpi="http://schemas.microsoft.com/office/word/2010/wordprocessingInk" xmlns:wne="http://schemas.microsoft.com/office/word/2006/wordml" xmlns:wps="http://schemas.microsoft.com/office/word/2010/wordprocessingShape" mc:Ignorable="w14 w15 w16se w16cid w16 w16cex w16sdtdh wp14">
+<w:document xmlns:wpc="http://schemas.microsoft.com/office/word/2010/wordprocessingCanvas" xmlns:mc="http://schemas.openxmlformats.org/markup-compatibility/2006" xmlns:o="urn:schemas-microsoft-com:office:office" xmlns:r="http://schemas.openxmlformats.org/officeDocument/2006/relationships" xmlns:m="http://schemas.openxmlformats.org/officeDocument/2006/math" xmlns:v="urn:schemas-microsoft-com:vml" xmlns:wp14="http://schemas.microsoft.com/office/word/2010/wordprocessingDrawing" xmlns:wp="http://schemas.openxmlformats.org/drawingml/2006/wordprocessingDrawing" xmlns:w10="urn:schemas-microsoft-com:office:word" xmlns:w="http://schemas.openxmlformats.org/wordprocessingml/2006/main" xmlns:w14="http://schemas.microsoft.com/office/word/2010/wordml" xmlns:wpg="http://schemas.microsoft.com/office/word/2010/wordprocessingGroup" xmlns:wpi="http://schemas.microsoft.com/office/word/2010/wordprocessingInk" xmlns:wne="http://schemas.microsoft.com/office/word/2006/wordml" xmlns:wps="http://schemas.microsoft.com/office/word/2010/wordprocessingShape" mc:Ignorable="w14 wp14">
   <w:body>
     <w:p>
       <w:pPr>
@@ -302,16 +302,18 @@
       </w:pPr>
     </w:p>
     <w:p/>
+    <w:p/>
     <w:p>
       <w:r>
         <w:rPr>
           <w:noProof/>
+          <w:lang w:eastAsia="es-ES"/>
         </w:rPr>
         <w:drawing>
-          <wp:inline distT="0" distB="0" distL="0" distR="0" wp14:anchorId="6871D773" wp14:editId="5990E39B">
-            <wp:extent cx="5400040" cy="3227070"/>
+          <wp:inline distT="0" distB="0" distL="0" distR="0" wp14:anchorId="185711B7" wp14:editId="33B40F4F">
+            <wp:extent cx="5400040" cy="2822832"/>
             <wp:effectExtent l="0" t="0" r="0" b="0"/>
-            <wp:docPr id="1" name="Imagen 1" descr="Diagrama&#10;&#10;Descripción generada automáticamente"/>
+            <wp:docPr id="2" name="Imagen 2"/>
             <wp:cNvGraphicFramePr>
               <a:graphicFrameLocks xmlns:a="http://schemas.openxmlformats.org/drawingml/2006/main" noChangeAspect="1"/>
             </wp:cNvGraphicFramePr>
@@ -319,11 +321,11 @@
               <a:graphicData uri="http://schemas.openxmlformats.org/drawingml/2006/picture">
                 <pic:pic xmlns:pic="http://schemas.openxmlformats.org/drawingml/2006/picture">
                   <pic:nvPicPr>
-                    <pic:cNvPr id="1" name="Imagen 1" descr="Diagrama&#10;&#10;Descripción generada automáticamente"/>
+                    <pic:cNvPr id="0" name=""/>
                     <pic:cNvPicPr/>
                   </pic:nvPicPr>
                   <pic:blipFill>
-                    <a:blip r:embed="rId10"/>
+                    <a:blip r:embed="rId11"/>
                     <a:stretch>
                       <a:fillRect/>
                     </a:stretch>
@@ -331,7 +333,7 @@
                   <pic:spPr>
                     <a:xfrm>
                       <a:off x="0" y="0"/>
-                      <a:ext cx="5400040" cy="3227070"/>
+                      <a:ext cx="5400040" cy="2822832"/>
                     </a:xfrm>
                     <a:prstGeom prst="rect">
                       <a:avLst/>
@@ -343,10 +345,11 @@
           </wp:inline>
         </w:drawing>
       </w:r>
+      <w:bookmarkStart w:id="0" w:name="_GoBack"/>
+      <w:bookmarkEnd w:id="0"/>
     </w:p>
-    <w:p/>
     <w:sectPr>
-      <w:headerReference w:type="default" r:id="rId11"/>
+      <w:headerReference w:type="default" r:id="rId12"/>
       <w:pgSz w:w="11906" w:h="16838"/>
       <w:pgMar w:top="1417" w:right="1701" w:bottom="1417" w:left="1701" w:header="708" w:footer="708" w:gutter="0"/>
       <w:pgBorders w:offsetFrom="page">
@@ -363,7 +366,7 @@
 </file>
 
 <file path=word/endnotes.xml><?xml version="1.0" encoding="utf-8"?>
-<w:endnotes xmlns:wpc="http://schemas.microsoft.com/office/word/2010/wordprocessingCanvas" xmlns:cx="http://schemas.microsoft.com/office/drawing/2014/chartex" xmlns:cx1="http://schemas.microsoft.com/office/drawing/2015/9/8/chartex" xmlns:cx2="http://schemas.microsoft.com/office/drawing/2015/10/21/chartex" xmlns:cx3="http://schemas.microsoft.com/office/drawing/2016/5/9/chartex" xmlns:cx4="http://schemas.microsoft.com/office/drawing/2016/5/10/chartex" xmlns:cx5="http://schemas.microsoft.com/office/drawing/2016/5/11/chartex" xmlns:cx6="http://schemas.microsoft.com/office/drawing/2016/5/12/chartex" xmlns:cx7="http://schemas.microsoft.com/office/drawing/2016/5/13/chartex" xmlns:cx8="http://schemas.microsoft.com/office/drawing/2016/5/14/chartex" xmlns:mc="http://schemas.openxmlformats.org/markup-compatibility/2006" xmlns:aink="http://schemas.microsoft.com/office/drawing/2016/ink" xmlns:am3d="http://schemas.microsoft.com/office/drawing/2017/model3d" xmlns:o="urn:schemas-microsoft-com:office:office" xmlns:r="http://schemas.openxmlformats.org/officeDocument/2006/relationships" xmlns:m="http://schemas.openxmlformats.org/officeDocument/2006/math" xmlns:v="urn:schemas-microsoft-com:vml" xmlns:wp14="http://schemas.microsoft.com/office/word/2010/wordprocessingDrawing" xmlns:wp="http://schemas.openxmlformats.org/drawingml/2006/wordprocessingDrawing" xmlns:w10="urn:schemas-microsoft-com:office:word" xmlns:w="http://schemas.openxmlformats.org/wordprocessingml/2006/main" xmlns:w14="http://schemas.microsoft.com/office/word/2010/wordml" xmlns:w15="http://schemas.microsoft.com/office/word/2012/wordml" xmlns:w16cex="http://schemas.microsoft.com/office/word/2018/wordml/cex" xmlns:w16cid="http://schemas.microsoft.com/office/word/2016/wordml/cid" xmlns:w16="http://schemas.microsoft.com/office/word/2018/wordml" xmlns:w16sdtdh="http://schemas.microsoft.com/office/word/2020/wordml/sdtdatahash" xmlns:w16se="http://schemas.microsoft.com/office/word/2015/wordml/symex" xmlns:wpg="http://schemas.microsoft.com/office/word/2010/wordprocessingGroup" xmlns:wpi="http://schemas.microsoft.com/office/word/2010/wordprocessingInk" xmlns:wne="http://schemas.microsoft.com/office/word/2006/wordml" xmlns:wps="http://schemas.microsoft.com/office/word/2010/wordprocessingShape" mc:Ignorable="w14 w15 w16se w16cid w16 w16cex w16sdtdh wp14">
+<w:endnotes xmlns:wpc="http://schemas.microsoft.com/office/word/2010/wordprocessingCanvas" xmlns:mc="http://schemas.openxmlformats.org/markup-compatibility/2006" xmlns:o="urn:schemas-microsoft-com:office:office" xmlns:r="http://schemas.openxmlformats.org/officeDocument/2006/relationships" xmlns:m="http://schemas.openxmlformats.org/officeDocument/2006/math" xmlns:v="urn:schemas-microsoft-com:vml" xmlns:wp14="http://schemas.microsoft.com/office/word/2010/wordprocessingDrawing" xmlns:wp="http://schemas.openxmlformats.org/drawingml/2006/wordprocessingDrawing" xmlns:w10="urn:schemas-microsoft-com:office:word" xmlns:w="http://schemas.openxmlformats.org/wordprocessingml/2006/main" xmlns:w14="http://schemas.microsoft.com/office/word/2010/wordml" xmlns:wpg="http://schemas.microsoft.com/office/word/2010/wordprocessingGroup" xmlns:wpi="http://schemas.microsoft.com/office/word/2010/wordprocessingInk" xmlns:wne="http://schemas.microsoft.com/office/word/2006/wordml" xmlns:wps="http://schemas.microsoft.com/office/word/2010/wordprocessingShape" mc:Ignorable="w14 wp14">
   <w:endnote w:type="separator" w:id="-1">
     <w:p>
       <w:pPr>
@@ -388,7 +391,7 @@
 </file>
 
 <file path=word/footnotes.xml><?xml version="1.0" encoding="utf-8"?>
-<w:footnotes xmlns:wpc="http://schemas.microsoft.com/office/word/2010/wordprocessingCanvas" xmlns:cx="http://schemas.microsoft.com/office/drawing/2014/chartex" xmlns:cx1="http://schemas.microsoft.com/office/drawing/2015/9/8/chartex" xmlns:cx2="http://schemas.microsoft.com/office/drawing/2015/10/21/chartex" xmlns:cx3="http://schemas.microsoft.com/office/drawing/2016/5/9/chartex" xmlns:cx4="http://schemas.microsoft.com/office/drawing/2016/5/10/chartex" xmlns:cx5="http://schemas.microsoft.com/office/drawing/2016/5/11/chartex" xmlns:cx6="http://schemas.microsoft.com/office/drawing/2016/5/12/chartex" xmlns:cx7="http://schemas.microsoft.com/office/drawing/2016/5/13/chartex" xmlns:cx8="http://schemas.microsoft.com/office/drawing/2016/5/14/chartex" xmlns:mc="http://schemas.openxmlformats.org/markup-compatibility/2006" xmlns:aink="http://schemas.microsoft.com/office/drawing/2016/ink" xmlns:am3d="http://schemas.microsoft.com/office/drawing/2017/model3d" xmlns:o="urn:schemas-microsoft-com:office:office" xmlns:r="http://schemas.openxmlformats.org/officeDocument/2006/relationships" xmlns:m="http://schemas.openxmlformats.org/officeDocument/2006/math" xmlns:v="urn:schemas-microsoft-com:vml" xmlns:wp14="http://schemas.microsoft.com/office/word/2010/wordprocessingDrawing" xmlns:wp="http://schemas.openxmlformats.org/drawingml/2006/wordprocessingDrawing" xmlns:w10="urn:schemas-microsoft-com:office:word" xmlns:w="http://schemas.openxmlformats.org/wordprocessingml/2006/main" xmlns:w14="http://schemas.microsoft.com/office/word/2010/wordml" xmlns:w15="http://schemas.microsoft.com/office/word/2012/wordml" xmlns:w16cex="http://schemas.microsoft.com/office/word/2018/wordml/cex" xmlns:w16cid="http://schemas.microsoft.com/office/word/2016/wordml/cid" xmlns:w16="http://schemas.microsoft.com/office/word/2018/wordml" xmlns:w16sdtdh="http://schemas.microsoft.com/office/word/2020/wordml/sdtdatahash" xmlns:w16se="http://schemas.microsoft.com/office/word/2015/wordml/symex" xmlns:wpg="http://schemas.microsoft.com/office/word/2010/wordprocessingGroup" xmlns:wpi="http://schemas.microsoft.com/office/word/2010/wordprocessingInk" xmlns:wne="http://schemas.microsoft.com/office/word/2006/wordml" xmlns:wps="http://schemas.microsoft.com/office/word/2010/wordprocessingShape" mc:Ignorable="w14 w15 w16se w16cid w16 w16cex w16sdtdh wp14">
+<w:footnotes xmlns:wpc="http://schemas.microsoft.com/office/word/2010/wordprocessingCanvas" xmlns:mc="http://schemas.openxmlformats.org/markup-compatibility/2006" xmlns:o="urn:schemas-microsoft-com:office:office" xmlns:r="http://schemas.openxmlformats.org/officeDocument/2006/relationships" xmlns:m="http://schemas.openxmlformats.org/officeDocument/2006/math" xmlns:v="urn:schemas-microsoft-com:vml" xmlns:wp14="http://schemas.microsoft.com/office/word/2010/wordprocessingDrawing" xmlns:wp="http://schemas.openxmlformats.org/drawingml/2006/wordprocessingDrawing" xmlns:w10="urn:schemas-microsoft-com:office:word" xmlns:w="http://schemas.openxmlformats.org/wordprocessingml/2006/main" xmlns:w14="http://schemas.microsoft.com/office/word/2010/wordml" xmlns:wpg="http://schemas.microsoft.com/office/word/2010/wordprocessingGroup" xmlns:wpi="http://schemas.microsoft.com/office/word/2010/wordprocessingInk" xmlns:wne="http://schemas.microsoft.com/office/word/2006/wordml" xmlns:wps="http://schemas.microsoft.com/office/word/2010/wordprocessingShape" mc:Ignorable="w14 wp14">
   <w:footnote w:type="separator" w:id="-1">
     <w:p>
       <w:pPr>
@@ -413,7 +416,7 @@
 </file>
 
 <file path=word/header1.xml><?xml version="1.0" encoding="utf-8"?>
-<w:hdr xmlns:wpc="http://schemas.microsoft.com/office/word/2010/wordprocessingCanvas" xmlns:cx="http://schemas.microsoft.com/office/drawing/2014/chartex" xmlns:cx1="http://schemas.microsoft.com/office/drawing/2015/9/8/chartex" xmlns:cx2="http://schemas.microsoft.com/office/drawing/2015/10/21/chartex" xmlns:cx3="http://schemas.microsoft.com/office/drawing/2016/5/9/chartex" xmlns:cx4="http://schemas.microsoft.com/office/drawing/2016/5/10/chartex" xmlns:cx5="http://schemas.microsoft.com/office/drawing/2016/5/11/chartex" xmlns:cx6="http://schemas.microsoft.com/office/drawing/2016/5/12/chartex" xmlns:cx7="http://schemas.microsoft.com/office/drawing/2016/5/13/chartex" xmlns:cx8="http://schemas.microsoft.com/office/drawing/2016/5/14/chartex" xmlns:mc="http://schemas.openxmlformats.org/markup-compatibility/2006" xmlns:aink="http://schemas.microsoft.com/office/drawing/2016/ink" xmlns:am3d="http://schemas.microsoft.com/office/drawing/2017/model3d" xmlns:o="urn:schemas-microsoft-com:office:office" xmlns:r="http://schemas.openxmlformats.org/officeDocument/2006/relationships" xmlns:m="http://schemas.openxmlformats.org/officeDocument/2006/math" xmlns:v="urn:schemas-microsoft-com:vml" xmlns:wp14="http://schemas.microsoft.com/office/word/2010/wordprocessingDrawing" xmlns:wp="http://schemas.openxmlformats.org/drawingml/2006/wordprocessingDrawing" xmlns:w10="urn:schemas-microsoft-com:office:word" xmlns:w="http://schemas.openxmlformats.org/wordprocessingml/2006/main" xmlns:w14="http://schemas.microsoft.com/office/word/2010/wordml" xmlns:w15="http://schemas.microsoft.com/office/word/2012/wordml" xmlns:w16cex="http://schemas.microsoft.com/office/word/2018/wordml/cex" xmlns:w16cid="http://schemas.microsoft.com/office/word/2016/wordml/cid" xmlns:w16="http://schemas.microsoft.com/office/word/2018/wordml" xmlns:w16sdtdh="http://schemas.microsoft.com/office/word/2020/wordml/sdtdatahash" xmlns:w16se="http://schemas.microsoft.com/office/word/2015/wordml/symex" xmlns:wpg="http://schemas.microsoft.com/office/word/2010/wordprocessingGroup" xmlns:wpi="http://schemas.microsoft.com/office/word/2010/wordprocessingInk" xmlns:wne="http://schemas.microsoft.com/office/word/2006/wordml" xmlns:wps="http://schemas.microsoft.com/office/word/2010/wordprocessingShape" mc:Ignorable="w14 w15 w16se w16cid w16 w16cex w16sdtdh wp14">
+<w:hdr xmlns:wpc="http://schemas.microsoft.com/office/word/2010/wordprocessingCanvas" xmlns:mc="http://schemas.openxmlformats.org/markup-compatibility/2006" xmlns:o="urn:schemas-microsoft-com:office:office" xmlns:r="http://schemas.openxmlformats.org/officeDocument/2006/relationships" xmlns:m="http://schemas.openxmlformats.org/officeDocument/2006/math" xmlns:v="urn:schemas-microsoft-com:vml" xmlns:wp14="http://schemas.microsoft.com/office/word/2010/wordprocessingDrawing" xmlns:wp="http://schemas.openxmlformats.org/drawingml/2006/wordprocessingDrawing" xmlns:w10="urn:schemas-microsoft-com:office:word" xmlns:w="http://schemas.openxmlformats.org/wordprocessingml/2006/main" xmlns:w14="http://schemas.microsoft.com/office/word/2010/wordml" xmlns:wpg="http://schemas.microsoft.com/office/word/2010/wordprocessingGroup" xmlns:wpi="http://schemas.microsoft.com/office/word/2010/wordprocessingInk" xmlns:wne="http://schemas.microsoft.com/office/word/2006/wordml" xmlns:wps="http://schemas.microsoft.com/office/word/2010/wordprocessingShape" mc:Ignorable="w14 wp14">
   <w:p>
     <w:pPr>
       <w:spacing w:after="0" w:line="360" w:lineRule="auto"/>
@@ -467,8 +470,8 @@
 </file>
 
 <file path=word/numbering.xml><?xml version="1.0" encoding="utf-8"?>
-<w:numbering xmlns:wpc="http://schemas.microsoft.com/office/word/2010/wordprocessingCanvas" xmlns:cx="http://schemas.microsoft.com/office/drawing/2014/chartex" xmlns:cx1="http://schemas.microsoft.com/office/drawing/2015/9/8/chartex" xmlns:cx2="http://schemas.microsoft.com/office/drawing/2015/10/21/chartex" xmlns:cx3="http://schemas.microsoft.com/office/drawing/2016/5/9/chartex" xmlns:cx4="http://schemas.microsoft.com/office/drawing/2016/5/10/chartex" xmlns:cx5="http://schemas.microsoft.com/office/drawing/2016/5/11/chartex" xmlns:cx6="http://schemas.microsoft.com/office/drawing/2016/5/12/chartex" xmlns:cx7="http://schemas.microsoft.com/office/drawing/2016/5/13/chartex" xmlns:cx8="http://schemas.microsoft.com/office/drawing/2016/5/14/chartex" xmlns:mc="http://schemas.openxmlformats.org/markup-compatibility/2006" xmlns:aink="http://schemas.microsoft.com/office/drawing/2016/ink" xmlns:am3d="http://schemas.microsoft.com/office/drawing/2017/model3d" xmlns:o="urn:schemas-microsoft-com:office:office" xmlns:r="http://schemas.openxmlformats.org/officeDocument/2006/relationships" xmlns:m="http://schemas.openxmlformats.org/officeDocument/2006/math" xmlns:v="urn:schemas-microsoft-com:vml" xmlns:wp14="http://schemas.microsoft.com/office/word/2010/wordprocessingDrawing" xmlns:wp="http://schemas.openxmlformats.org/drawingml/2006/wordprocessingDrawing" xmlns:w10="urn:schemas-microsoft-com:office:word" xmlns:w="http://schemas.openxmlformats.org/wordprocessingml/2006/main" xmlns:w14="http://schemas.microsoft.com/office/word/2010/wordml" xmlns:w15="http://schemas.microsoft.com/office/word/2012/wordml" xmlns:w16cex="http://schemas.microsoft.com/office/word/2018/wordml/cex" xmlns:w16cid="http://schemas.microsoft.com/office/word/2016/wordml/cid" xmlns:w16="http://schemas.microsoft.com/office/word/2018/wordml" xmlns:w16sdtdh="http://schemas.microsoft.com/office/word/2020/wordml/sdtdatahash" xmlns:w16se="http://schemas.microsoft.com/office/word/2015/wordml/symex" xmlns:wpg="http://schemas.microsoft.com/office/word/2010/wordprocessingGroup" xmlns:wpi="http://schemas.microsoft.com/office/word/2010/wordprocessingInk" xmlns:wne="http://schemas.microsoft.com/office/word/2006/wordml" xmlns:wps="http://schemas.microsoft.com/office/word/2010/wordprocessingShape" mc:Ignorable="w14 w15 w16se w16cid w16 w16cex w16sdtdh wp14">
-  <w:abstractNum w:abstractNumId="0" w15:restartNumberingAfterBreak="0">
+<w:numbering xmlns:wpc="http://schemas.microsoft.com/office/word/2010/wordprocessingCanvas" xmlns:mc="http://schemas.openxmlformats.org/markup-compatibility/2006" xmlns:o="urn:schemas-microsoft-com:office:office" xmlns:r="http://schemas.openxmlformats.org/officeDocument/2006/relationships" xmlns:m="http://schemas.openxmlformats.org/officeDocument/2006/math" xmlns:v="urn:schemas-microsoft-com:vml" xmlns:wp14="http://schemas.microsoft.com/office/word/2010/wordprocessingDrawing" xmlns:wp="http://schemas.openxmlformats.org/drawingml/2006/wordprocessingDrawing" xmlns:w10="urn:schemas-microsoft-com:office:word" xmlns:w="http://schemas.openxmlformats.org/wordprocessingml/2006/main" xmlns:w14="http://schemas.microsoft.com/office/word/2010/wordml" xmlns:wpg="http://schemas.microsoft.com/office/word/2010/wordprocessingGroup" xmlns:wpi="http://schemas.microsoft.com/office/word/2010/wordprocessingInk" xmlns:wne="http://schemas.microsoft.com/office/word/2006/wordml" xmlns:wps="http://schemas.microsoft.com/office/word/2010/wordprocessingShape" mc:Ignorable="w14 wp14">
+  <w:abstractNum w:abstractNumId="0">
     <w:nsid w:val="007704CA"/>
     <w:multiLevelType w:val="hybridMultilevel"/>
     <w:tmpl w:val="BF0A8CDA"/>
@@ -554,7 +557,7 @@
       </w:pPr>
     </w:lvl>
   </w:abstractNum>
-  <w:abstractNum w:abstractNumId="1" w15:restartNumberingAfterBreak="0">
+  <w:abstractNum w:abstractNumId="1">
     <w:nsid w:val="19E771CB"/>
     <w:multiLevelType w:val="hybridMultilevel"/>
     <w:tmpl w:val="A9FEEAC4"/>
@@ -694,7 +697,7 @@
       </w:rPr>
     </w:lvl>
   </w:abstractNum>
-  <w:abstractNum w:abstractNumId="2" w15:restartNumberingAfterBreak="0">
+  <w:abstractNum w:abstractNumId="2">
     <w:nsid w:val="243A0FD1"/>
     <w:multiLevelType w:val="hybridMultilevel"/>
     <w:tmpl w:val="F9E441D8"/>
@@ -780,7 +783,7 @@
       </w:pPr>
     </w:lvl>
   </w:abstractNum>
-  <w:abstractNum w:abstractNumId="3" w15:restartNumberingAfterBreak="0">
+  <w:abstractNum w:abstractNumId="3">
     <w:nsid w:val="25672683"/>
     <w:multiLevelType w:val="hybridMultilevel"/>
     <w:tmpl w:val="38AEC3C4"/>
@@ -866,7 +869,7 @@
       </w:pPr>
     </w:lvl>
   </w:abstractNum>
-  <w:abstractNum w:abstractNumId="4" w15:restartNumberingAfterBreak="0">
+  <w:abstractNum w:abstractNumId="4">
     <w:nsid w:val="2A2179D2"/>
     <w:multiLevelType w:val="hybridMultilevel"/>
     <w:tmpl w:val="5BA66E56"/>
@@ -979,7 +982,7 @@
       </w:rPr>
     </w:lvl>
   </w:abstractNum>
-  <w:abstractNum w:abstractNumId="5" w15:restartNumberingAfterBreak="0">
+  <w:abstractNum w:abstractNumId="5">
     <w:nsid w:val="32AA65C3"/>
     <w:multiLevelType w:val="hybridMultilevel"/>
     <w:tmpl w:val="8AD6A042"/>
@@ -1065,7 +1068,7 @@
       </w:pPr>
     </w:lvl>
   </w:abstractNum>
-  <w:abstractNum w:abstractNumId="6" w15:restartNumberingAfterBreak="0">
+  <w:abstractNum w:abstractNumId="6">
     <w:nsid w:val="619E2995"/>
     <w:multiLevelType w:val="multilevel"/>
     <w:tmpl w:val="E87433CE"/>
@@ -1239,7 +1242,7 @@
 </file>
 
 <file path=word/styles.xml><?xml version="1.0" encoding="utf-8"?>
-<w:styles xmlns:mc="http://schemas.openxmlformats.org/markup-compatibility/2006" xmlns:r="http://schemas.openxmlformats.org/officeDocument/2006/relationships" xmlns:w="http://schemas.openxmlformats.org/wordprocessingml/2006/main" xmlns:w14="http://schemas.microsoft.com/office/word/2010/wordml" xmlns:w15="http://schemas.microsoft.com/office/word/2012/wordml" xmlns:w16cex="http://schemas.microsoft.com/office/word/2018/wordml/cex" xmlns:w16cid="http://schemas.microsoft.com/office/word/2016/wordml/cid" xmlns:w16="http://schemas.microsoft.com/office/word/2018/wordml" xmlns:w16sdtdh="http://schemas.microsoft.com/office/word/2020/wordml/sdtdatahash" xmlns:w16se="http://schemas.microsoft.com/office/word/2015/wordml/symex" mc:Ignorable="w14 w15 w16se w16cid w16 w16cex w16sdtdh">
+<w:styles xmlns:mc="http://schemas.openxmlformats.org/markup-compatibility/2006" xmlns:r="http://schemas.openxmlformats.org/officeDocument/2006/relationships" xmlns:w="http://schemas.openxmlformats.org/wordprocessingml/2006/main" xmlns:w14="http://schemas.microsoft.com/office/word/2010/wordml" mc:Ignorable="w14">
   <w:docDefaults>
     <w:rPrDefault>
       <w:rPr>
@@ -1255,383 +1258,144 @@
       </w:pPr>
     </w:pPrDefault>
   </w:docDefaults>
-  <w:latentStyles w:defLockedState="0" w:defUIPriority="99" w:defSemiHidden="0" w:defUnhideWhenUsed="0" w:defQFormat="0" w:count="376">
-    <w:lsdException w:name="Normal" w:uiPriority="0" w:qFormat="1"/>
-    <w:lsdException w:name="heading 1" w:uiPriority="9" w:qFormat="1"/>
-    <w:lsdException w:name="heading 2" w:semiHidden="1" w:uiPriority="9" w:unhideWhenUsed="1" w:qFormat="1"/>
-    <w:lsdException w:name="heading 3" w:semiHidden="1" w:uiPriority="9" w:unhideWhenUsed="1" w:qFormat="1"/>
-    <w:lsdException w:name="heading 4" w:semiHidden="1" w:uiPriority="9" w:unhideWhenUsed="1" w:qFormat="1"/>
-    <w:lsdException w:name="heading 5" w:semiHidden="1" w:uiPriority="9" w:unhideWhenUsed="1" w:qFormat="1"/>
-    <w:lsdException w:name="heading 6" w:semiHidden="1" w:uiPriority="9" w:unhideWhenUsed="1" w:qFormat="1"/>
-    <w:lsdException w:name="heading 7" w:semiHidden="1" w:uiPriority="9" w:unhideWhenUsed="1" w:qFormat="1"/>
-    <w:lsdException w:name="heading 8" w:semiHidden="1" w:uiPriority="9" w:unhideWhenUsed="1" w:qFormat="1"/>
-    <w:lsdException w:name="heading 9" w:semiHidden="1" w:uiPriority="9" w:unhideWhenUsed="1" w:qFormat="1"/>
-    <w:lsdException w:name="index 1" w:semiHidden="1" w:unhideWhenUsed="1"/>
-    <w:lsdException w:name="index 2" w:semiHidden="1" w:unhideWhenUsed="1"/>
-    <w:lsdException w:name="index 3" w:semiHidden="1" w:unhideWhenUsed="1"/>
-    <w:lsdException w:name="index 4" w:semiHidden="1" w:unhideWhenUsed="1"/>
-    <w:lsdException w:name="index 5" w:semiHidden="1" w:unhideWhenUsed="1"/>
-    <w:lsdException w:name="index 6" w:semiHidden="1" w:unhideWhenUsed="1"/>
-    <w:lsdException w:name="index 7" w:semiHidden="1" w:unhideWhenUsed="1"/>
-    <w:lsdException w:name="index 8" w:semiHidden="1" w:unhideWhenUsed="1"/>
-    <w:lsdException w:name="index 9" w:semiHidden="1" w:unhideWhenUsed="1"/>
-    <w:lsdException w:name="toc 1" w:semiHidden="1" w:uiPriority="39" w:unhideWhenUsed="1"/>
-    <w:lsdException w:name="toc 2" w:semiHidden="1" w:uiPriority="39" w:unhideWhenUsed="1"/>
-    <w:lsdException w:name="toc 3" w:semiHidden="1" w:uiPriority="39" w:unhideWhenUsed="1"/>
-    <w:lsdException w:name="toc 4" w:semiHidden="1" w:uiPriority="39" w:unhideWhenUsed="1"/>
-    <w:lsdException w:name="toc 5" w:semiHidden="1" w:uiPriority="39" w:unhideWhenUsed="1"/>
-    <w:lsdException w:name="toc 6" w:semiHidden="1" w:uiPriority="39" w:unhideWhenUsed="1"/>
-    <w:lsdException w:name="toc 7" w:semiHidden="1" w:uiPriority="39" w:unhideWhenUsed="1"/>
-    <w:lsdException w:name="toc 8" w:semiHidden="1" w:uiPriority="39" w:unhideWhenUsed="1"/>
-    <w:lsdException w:name="toc 9" w:semiHidden="1" w:uiPriority="39" w:unhideWhenUsed="1"/>
-    <w:lsdException w:name="Normal Indent" w:semiHidden="1" w:unhideWhenUsed="1"/>
-    <w:lsdException w:name="footnote text" w:semiHidden="1" w:unhideWhenUsed="1"/>
-    <w:lsdException w:name="annotation text" w:semiHidden="1" w:unhideWhenUsed="1"/>
-    <w:lsdException w:name="header" w:semiHidden="1" w:unhideWhenUsed="1"/>
-    <w:lsdException w:name="footer" w:semiHidden="1" w:unhideWhenUsed="1"/>
-    <w:lsdException w:name="index heading" w:semiHidden="1" w:unhideWhenUsed="1"/>
-    <w:lsdException w:name="caption" w:semiHidden="1" w:uiPriority="35" w:unhideWhenUsed="1" w:qFormat="1"/>
-    <w:lsdException w:name="table of figures" w:semiHidden="1" w:unhideWhenUsed="1"/>
-    <w:lsdException w:name="envelope address" w:semiHidden="1" w:unhideWhenUsed="1"/>
-    <w:lsdException w:name="envelope return" w:semiHidden="1" w:unhideWhenUsed="1"/>
-    <w:lsdException w:name="footnote reference" w:semiHidden="1" w:unhideWhenUsed="1"/>
-    <w:lsdException w:name="annotation reference" w:semiHidden="1" w:unhideWhenUsed="1"/>
-    <w:lsdException w:name="line number" w:semiHidden="1" w:unhideWhenUsed="1"/>
-    <w:lsdException w:name="page number" w:semiHidden="1" w:unhideWhenUsed="1"/>
-    <w:lsdException w:name="endnote reference" w:semiHidden="1" w:unhideWhenUsed="1"/>
-    <w:lsdException w:name="endnote text" w:semiHidden="1" w:unhideWhenUsed="1"/>
-    <w:lsdException w:name="table of authorities" w:semiHidden="1" w:unhideWhenUsed="1"/>
-    <w:lsdException w:name="macro" w:semiHidden="1" w:unhideWhenUsed="1"/>
-    <w:lsdException w:name="toa heading" w:semiHidden="1" w:unhideWhenUsed="1"/>
-    <w:lsdException w:name="List" w:semiHidden="1" w:unhideWhenUsed="1"/>
-    <w:lsdException w:name="List Bullet" w:semiHidden="1" w:unhideWhenUsed="1"/>
-    <w:lsdException w:name="List Number" w:semiHidden="1" w:unhideWhenUsed="1"/>
-    <w:lsdException w:name="List 2" w:semiHidden="1" w:unhideWhenUsed="1"/>
-    <w:lsdException w:name="List 3" w:semiHidden="1" w:unhideWhenUsed="1"/>
-    <w:lsdException w:name="List 4" w:semiHidden="1" w:unhideWhenUsed="1"/>
-    <w:lsdException w:name="List 5" w:semiHidden="1" w:unhideWhenUsed="1"/>
-    <w:lsdException w:name="List Bullet 2" w:semiHidden="1" w:unhideWhenUsed="1"/>
-    <w:lsdException w:name="List Bullet 3" w:semiHidden="1" w:unhideWhenUsed="1"/>
-    <w:lsdException w:name="List Bullet 4" w:semiHidden="1" w:unhideWhenUsed="1"/>
-    <w:lsdException w:name="List Bullet 5" w:semiHidden="1" w:unhideWhenUsed="1"/>
-    <w:lsdException w:name="List Number 2" w:semiHidden="1" w:unhideWhenUsed="1"/>
-    <w:lsdException w:name="List Number 3" w:semiHidden="1" w:unhideWhenUsed="1"/>
-    <w:lsdException w:name="List Number 4" w:semiHidden="1" w:unhideWhenUsed="1"/>
-    <w:lsdException w:name="List Number 5" w:semiHidden="1" w:unhideWhenUsed="1"/>
-    <w:lsdException w:name="Title" w:uiPriority="10" w:qFormat="1"/>
-    <w:lsdException w:name="Closing" w:semiHidden="1" w:unhideWhenUsed="1"/>
-    <w:lsdException w:name="Signature" w:semiHidden="1" w:unhideWhenUsed="1"/>
-    <w:lsdException w:name="Default Paragraph Font" w:semiHidden="1" w:uiPriority="1" w:unhideWhenUsed="1"/>
-    <w:lsdException w:name="Body Text" w:semiHidden="1" w:unhideWhenUsed="1"/>
-    <w:lsdException w:name="Body Text Indent" w:semiHidden="1" w:unhideWhenUsed="1"/>
-    <w:lsdException w:name="List Continue" w:semiHidden="1" w:unhideWhenUsed="1"/>
-    <w:lsdException w:name="List Continue 2" w:semiHidden="1" w:unhideWhenUsed="1"/>
-    <w:lsdException w:name="List Continue 3" w:semiHidden="1" w:unhideWhenUsed="1"/>
-    <w:lsdException w:name="List Continue 4" w:semiHidden="1" w:unhideWhenUsed="1"/>
-    <w:lsdException w:name="List Continue 5" w:semiHidden="1" w:unhideWhenUsed="1"/>
-    <w:lsdException w:name="Message Header" w:semiHidden="1" w:unhideWhenUsed="1"/>
-    <w:lsdException w:name="Subtitle" w:uiPriority="11" w:qFormat="1"/>
-    <w:lsdException w:name="Salutation" w:semiHidden="1" w:unhideWhenUsed="1"/>
-    <w:lsdException w:name="Date" w:semiHidden="1" w:unhideWhenUsed="1"/>
-    <w:lsdException w:name="Body Text First Indent" w:semiHidden="1" w:unhideWhenUsed="1"/>
-    <w:lsdException w:name="Body Text First Indent 2" w:semiHidden="1" w:unhideWhenUsed="1"/>
-    <w:lsdException w:name="Note Heading" w:semiHidden="1" w:unhideWhenUsed="1"/>
-    <w:lsdException w:name="Body Text 2" w:semiHidden="1" w:unhideWhenUsed="1"/>
-    <w:lsdException w:name="Body Text 3" w:semiHidden="1" w:unhideWhenUsed="1"/>
-    <w:lsdException w:name="Body Text Indent 2" w:semiHidden="1" w:unhideWhenUsed="1"/>
-    <w:lsdException w:name="Body Text Indent 3" w:semiHidden="1" w:unhideWhenUsed="1"/>
-    <w:lsdException w:name="Block Text" w:semiHidden="1" w:unhideWhenUsed="1"/>
-    <w:lsdException w:name="Hyperlink" w:semiHidden="1" w:unhideWhenUsed="1"/>
-    <w:lsdException w:name="FollowedHyperlink" w:semiHidden="1" w:unhideWhenUsed="1"/>
-    <w:lsdException w:name="Strong" w:uiPriority="22" w:qFormat="1"/>
-    <w:lsdException w:name="Emphasis" w:uiPriority="20" w:qFormat="1"/>
-    <w:lsdException w:name="Document Map" w:semiHidden="1" w:unhideWhenUsed="1"/>
-    <w:lsdException w:name="Plain Text" w:semiHidden="1" w:unhideWhenUsed="1"/>
-    <w:lsdException w:name="E-mail Signature" w:semiHidden="1" w:unhideWhenUsed="1"/>
-    <w:lsdException w:name="HTML Top of Form" w:semiHidden="1" w:unhideWhenUsed="1"/>
-    <w:lsdException w:name="HTML Bottom of Form" w:semiHidden="1" w:unhideWhenUsed="1"/>
-    <w:lsdException w:name="Normal (Web)" w:semiHidden="1" w:unhideWhenUsed="1"/>
-    <w:lsdException w:name="HTML Acronym" w:semiHidden="1" w:unhideWhenUsed="1"/>
-    <w:lsdException w:name="HTML Address" w:semiHidden="1" w:unhideWhenUsed="1"/>
-    <w:lsdException w:name="HTML Cite" w:semiHidden="1" w:unhideWhenUsed="1"/>
-    <w:lsdException w:name="HTML Code" w:semiHidden="1" w:unhideWhenUsed="1"/>
-    <w:lsdException w:name="HTML Definition" w:semiHidden="1" w:unhideWhenUsed="1"/>
-    <w:lsdException w:name="HTML Keyboard" w:semiHidden="1" w:unhideWhenUsed="1"/>
-    <w:lsdException w:name="HTML Preformatted" w:semiHidden="1" w:unhideWhenUsed="1"/>
-    <w:lsdException w:name="HTML Sample" w:semiHidden="1" w:unhideWhenUsed="1"/>
-    <w:lsdException w:name="HTML Typewriter" w:semiHidden="1" w:unhideWhenUsed="1"/>
-    <w:lsdException w:name="HTML Variable" w:semiHidden="1" w:unhideWhenUsed="1"/>
-    <w:lsdException w:name="Normal Table" w:semiHidden="1" w:unhideWhenUsed="1"/>
-    <w:lsdException w:name="annotation subject" w:semiHidden="1" w:unhideWhenUsed="1"/>
-    <w:lsdException w:name="No List" w:semiHidden="1" w:unhideWhenUsed="1"/>
-    <w:lsdException w:name="Outline List 1" w:semiHidden="1" w:unhideWhenUsed="1"/>
-    <w:lsdException w:name="Outline List 2" w:semiHidden="1" w:unhideWhenUsed="1"/>
-    <w:lsdException w:name="Outline List 3" w:semiHidden="1" w:unhideWhenUsed="1"/>
-    <w:lsdException w:name="Table Simple 1" w:semiHidden="1" w:unhideWhenUsed="1"/>
-    <w:lsdException w:name="Table Simple 2" w:semiHidden="1" w:unhideWhenUsed="1"/>
-    <w:lsdException w:name="Table Simple 3" w:semiHidden="1" w:unhideWhenUsed="1"/>
-    <w:lsdException w:name="Table Classic 1" w:semiHidden="1" w:unhideWhenUsed="1"/>
-    <w:lsdException w:name="Table Classic 2" w:semiHidden="1" w:unhideWhenUsed="1"/>
-    <w:lsdException w:name="Table Classic 3" w:semiHidden="1" w:unhideWhenUsed="1"/>
-    <w:lsdException w:name="Table Classic 4" w:semiHidden="1" w:unhideWhenUsed="1"/>
-    <w:lsdException w:name="Table Colorful 1" w:semiHidden="1" w:unhideWhenUsed="1"/>
-    <w:lsdException w:name="Table Colorful 2" w:semiHidden="1" w:unhideWhenUsed="1"/>
-    <w:lsdException w:name="Table Colorful 3" w:semiHidden="1" w:unhideWhenUsed="1"/>
-    <w:lsdException w:name="Table Columns 1" w:semiHidden="1" w:unhideWhenUsed="1"/>
-    <w:lsdException w:name="Table Columns 2" w:semiHidden="1" w:unhideWhenUsed="1"/>
-    <w:lsdException w:name="Table Columns 3" w:semiHidden="1" w:unhideWhenUsed="1"/>
-    <w:lsdException w:name="Table Columns 4" w:semiHidden="1" w:unhideWhenUsed="1"/>
-    <w:lsdException w:name="Table Columns 5" w:semiHidden="1" w:unhideWhenUsed="1"/>
-    <w:lsdException w:name="Table Grid 1" w:semiHidden="1" w:unhideWhenUsed="1"/>
-    <w:lsdException w:name="Table Grid 2" w:semiHidden="1" w:unhideWhenUsed="1"/>
-    <w:lsdException w:name="Table Grid 3" w:semiHidden="1" w:unhideWhenUsed="1"/>
-    <w:lsdException w:name="Table Grid 4" w:semiHidden="1" w:unhideWhenUsed="1"/>
-    <w:lsdException w:name="Table Grid 5" w:semiHidden="1" w:unhideWhenUsed="1"/>
-    <w:lsdException w:name="Table Grid 6" w:semiHidden="1" w:unhideWhenUsed="1"/>
-    <w:lsdException w:name="Table Grid 7" w:semiHidden="1" w:unhideWhenUsed="1"/>
-    <w:lsdException w:name="Table Grid 8" w:semiHidden="1" w:unhideWhenUsed="1"/>
-    <w:lsdException w:name="Table List 1" w:semiHidden="1" w:unhideWhenUsed="1"/>
-    <w:lsdException w:name="Table List 2" w:semiHidden="1" w:unhideWhenUsed="1"/>
-    <w:lsdException w:name="Table List 3" w:semiHidden="1" w:unhideWhenUsed="1"/>
-    <w:lsdException w:name="Table List 4" w:semiHidden="1" w:unhideWhenUsed="1"/>
-    <w:lsdException w:name="Table List 5" w:semiHidden="1" w:unhideWhenUsed="1"/>
-    <w:lsdException w:name="Table List 6" w:semiHidden="1" w:unhideWhenUsed="1"/>
-    <w:lsdException w:name="Table List 7" w:semiHidden="1" w:unhideWhenUsed="1"/>
-    <w:lsdException w:name="Table List 8" w:semiHidden="1" w:unhideWhenUsed="1"/>
-    <w:lsdException w:name="Table 3D effects 1" w:semiHidden="1" w:unhideWhenUsed="1"/>
-    <w:lsdException w:name="Table 3D effects 2" w:semiHidden="1" w:unhideWhenUsed="1"/>
-    <w:lsdException w:name="Table 3D effects 3" w:semiHidden="1" w:unhideWhenUsed="1"/>
-    <w:lsdException w:name="Table Contemporary" w:semiHidden="1" w:unhideWhenUsed="1"/>
-    <w:lsdException w:name="Table Elegant" w:semiHidden="1" w:unhideWhenUsed="1"/>
-    <w:lsdException w:name="Table Professional" w:semiHidden="1" w:unhideWhenUsed="1"/>
-    <w:lsdException w:name="Table Subtle 1" w:semiHidden="1" w:unhideWhenUsed="1"/>
-    <w:lsdException w:name="Table Subtle 2" w:semiHidden="1" w:unhideWhenUsed="1"/>
-    <w:lsdException w:name="Table Web 1" w:semiHidden="1" w:unhideWhenUsed="1"/>
-    <w:lsdException w:name="Table Web 2" w:semiHidden="1" w:unhideWhenUsed="1"/>
-    <w:lsdException w:name="Table Web 3" w:semiHidden="1" w:unhideWhenUsed="1"/>
-    <w:lsdException w:name="Balloon Text" w:semiHidden="1" w:unhideWhenUsed="1"/>
-    <w:lsdException w:name="Table Grid" w:semiHidden="1" w:uiPriority="59" w:unhideWhenUsed="1"/>
-    <w:lsdException w:name="Table Theme" w:semiHidden="1" w:unhideWhenUsed="1"/>
-    <w:lsdException w:name="Placeholder Text" w:semiHidden="1"/>
-    <w:lsdException w:name="No Spacing" w:uiPriority="1" w:qFormat="1"/>
-    <w:lsdException w:name="Light Shading" w:uiPriority="60"/>
-    <w:lsdException w:name="Light List" w:uiPriority="61"/>
-    <w:lsdException w:name="Light Grid" w:uiPriority="62"/>
-    <w:lsdException w:name="Medium Shading 1" w:uiPriority="63"/>
-    <w:lsdException w:name="Medium Shading 2" w:uiPriority="64"/>
-    <w:lsdException w:name="Medium List 1" w:uiPriority="65"/>
-    <w:lsdException w:name="Medium List 2" w:uiPriority="66"/>
-    <w:lsdException w:name="Medium Grid 1" w:uiPriority="67"/>
-    <w:lsdException w:name="Medium Grid 2" w:uiPriority="68"/>
-    <w:lsdException w:name="Medium Grid 3" w:uiPriority="69"/>
-    <w:lsdException w:name="Dark List" w:uiPriority="70"/>
-    <w:lsdException w:name="Colorful Shading" w:uiPriority="71"/>
-    <w:lsdException w:name="Colorful List" w:uiPriority="72"/>
-    <w:lsdException w:name="Colorful Grid" w:uiPriority="73"/>
-    <w:lsdException w:name="Light Shading Accent 1" w:uiPriority="60"/>
-    <w:lsdException w:name="Light List Accent 1" w:uiPriority="61"/>
-    <w:lsdException w:name="Light Grid Accent 1" w:uiPriority="62"/>
-    <w:lsdException w:name="Medium Shading 1 Accent 1" w:uiPriority="63"/>
-    <w:lsdException w:name="Medium Shading 2 Accent 1" w:uiPriority="64"/>
-    <w:lsdException w:name="Medium List 1 Accent 1" w:uiPriority="65"/>
-    <w:lsdException w:name="Revision" w:semiHidden="1"/>
-    <w:lsdException w:name="List Paragraph" w:uiPriority="34" w:qFormat="1"/>
-    <w:lsdException w:name="Quote" w:uiPriority="29" w:qFormat="1"/>
-    <w:lsdException w:name="Intense Quote" w:uiPriority="30" w:qFormat="1"/>
-    <w:lsdException w:name="Medium List 2 Accent 1" w:uiPriority="66"/>
-    <w:lsdException w:name="Medium Grid 1 Accent 1" w:uiPriority="67"/>
-    <w:lsdException w:name="Medium Grid 2 Accent 1" w:uiPriority="68"/>
-    <w:lsdException w:name="Medium Grid 3 Accent 1" w:uiPriority="69"/>
-    <w:lsdException w:name="Dark List Accent 1" w:uiPriority="70"/>
-    <w:lsdException w:name="Colorful Shading Accent 1" w:uiPriority="71"/>
-    <w:lsdException w:name="Colorful List Accent 1" w:uiPriority="72"/>
-    <w:lsdException w:name="Colorful Grid Accent 1" w:uiPriority="73"/>
-    <w:lsdException w:name="Light Shading Accent 2" w:uiPriority="60"/>
-    <w:lsdException w:name="Light List Accent 2" w:uiPriority="61"/>
-    <w:lsdException w:name="Light Grid Accent 2" w:uiPriority="62"/>
-    <w:lsdException w:name="Medium Shading 1 Accent 2" w:uiPriority="63"/>
-    <w:lsdException w:name="Medium Shading 2 Accent 2" w:uiPriority="64"/>
-    <w:lsdException w:name="Medium List 1 Accent 2" w:uiPriority="65"/>
-    <w:lsdException w:name="Medium List 2 Accent 2" w:uiPriority="66"/>
-    <w:lsdException w:name="Medium Grid 1 Accent 2" w:uiPriority="67"/>
-    <w:lsdException w:name="Medium Grid 2 Accent 2" w:uiPriority="68"/>
-    <w:lsdException w:name="Medium Grid 3 Accent 2" w:uiPriority="69"/>
-    <w:lsdException w:name="Dark List Accent 2" w:uiPriority="70"/>
-    <w:lsdException w:name="Colorful Shading Accent 2" w:uiPriority="71"/>
-    <w:lsdException w:name="Colorful List Accent 2" w:uiPriority="72"/>
-    <w:lsdException w:name="Colorful Grid Accent 2" w:uiPriority="73"/>
-    <w:lsdException w:name="Light Shading Accent 3" w:uiPriority="60"/>
-    <w:lsdException w:name="Light List Accent 3" w:uiPriority="61"/>
-    <w:lsdException w:name="Light Grid Accent 3" w:uiPriority="62"/>
-    <w:lsdException w:name="Medium Shading 1 Accent 3" w:uiPriority="63"/>
-    <w:lsdException w:name="Medium Shading 2 Accent 3" w:uiPriority="64"/>
-    <w:lsdException w:name="Medium List 1 Accent 3" w:uiPriority="65"/>
-    <w:lsdException w:name="Medium List 2 Accent 3" w:uiPriority="66"/>
-    <w:lsdException w:name="Medium Grid 1 Accent 3" w:uiPriority="67"/>
-    <w:lsdException w:name="Medium Grid 2 Accent 3" w:uiPriority="68"/>
-    <w:lsdException w:name="Medium Grid 3 Accent 3" w:uiPriority="69"/>
-    <w:lsdException w:name="Dark List Accent 3" w:uiPriority="70"/>
-    <w:lsdException w:name="Colorful Shading Accent 3" w:uiPriority="71"/>
-    <w:lsdException w:name="Colorful List Accent 3" w:uiPriority="72"/>
-    <w:lsdException w:name="Colorful Grid Accent 3" w:uiPriority="73"/>
-    <w:lsdException w:name="Light Shading Accent 4" w:uiPriority="60"/>
-    <w:lsdException w:name="Light List Accent 4" w:uiPriority="61"/>
-    <w:lsdException w:name="Light Grid Accent 4" w:uiPriority="62"/>
-    <w:lsdException w:name="Medium Shading 1 Accent 4" w:uiPriority="63"/>
-    <w:lsdException w:name="Medium Shading 2 Accent 4" w:uiPriority="64"/>
-    <w:lsdException w:name="Medium List 1 Accent 4" w:uiPriority="65"/>
-    <w:lsdException w:name="Medium List 2 Accent 4" w:uiPriority="66"/>
-    <w:lsdException w:name="Medium Grid 1 Accent 4" w:uiPriority="67"/>
-    <w:lsdException w:name="Medium Grid 2 Accent 4" w:uiPriority="68"/>
-    <w:lsdException w:name="Medium Grid 3 Accent 4" w:uiPriority="69"/>
-    <w:lsdException w:name="Dark List Accent 4" w:uiPriority="70"/>
-    <w:lsdException w:name="Colorful Shading Accent 4" w:uiPriority="71"/>
-    <w:lsdException w:name="Colorful List Accent 4" w:uiPriority="72"/>
-    <w:lsdException w:name="Colorful Grid Accent 4" w:uiPriority="73"/>
-    <w:lsdException w:name="Light Shading Accent 5" w:uiPriority="60"/>
-    <w:lsdException w:name="Light List Accent 5" w:uiPriority="61"/>
-    <w:lsdException w:name="Light Grid Accent 5" w:uiPriority="62"/>
-    <w:lsdException w:name="Medium Shading 1 Accent 5" w:uiPriority="63"/>
-    <w:lsdException w:name="Medium Shading 2 Accent 5" w:uiPriority="64"/>
-    <w:lsdException w:name="Medium List 1 Accent 5" w:uiPriority="65"/>
-    <w:lsdException w:name="Medium List 2 Accent 5" w:uiPriority="66"/>
-    <w:lsdException w:name="Medium Grid 1 Accent 5" w:uiPriority="67"/>
-    <w:lsdException w:name="Medium Grid 2 Accent 5" w:uiPriority="68"/>
-    <w:lsdException w:name="Medium Grid 3 Accent 5" w:uiPriority="69"/>
-    <w:lsdException w:name="Dark List Accent 5" w:uiPriority="70"/>
-    <w:lsdException w:name="Colorful Shading Accent 5" w:uiPriority="71"/>
-    <w:lsdException w:name="Colorful List Accent 5" w:uiPriority="72"/>
-    <w:lsdException w:name="Colorful Grid Accent 5" w:uiPriority="73"/>
-    <w:lsdException w:name="Light Shading Accent 6" w:uiPriority="60"/>
-    <w:lsdException w:name="Light List Accent 6" w:uiPriority="61"/>
-    <w:lsdException w:name="Light Grid Accent 6" w:uiPriority="62"/>
-    <w:lsdException w:name="Medium Shading 1 Accent 6" w:uiPriority="63"/>
-    <w:lsdException w:name="Medium Shading 2 Accent 6" w:uiPriority="64"/>
-    <w:lsdException w:name="Medium List 1 Accent 6" w:uiPriority="65"/>
-    <w:lsdException w:name="Medium List 2 Accent 6" w:uiPriority="66"/>
-    <w:lsdException w:name="Medium Grid 1 Accent 6" w:uiPriority="67"/>
-    <w:lsdException w:name="Medium Grid 2 Accent 6" w:uiPriority="68"/>
-    <w:lsdException w:name="Medium Grid 3 Accent 6" w:uiPriority="69"/>
-    <w:lsdException w:name="Dark List Accent 6" w:uiPriority="70"/>
-    <w:lsdException w:name="Colorful Shading Accent 6" w:uiPriority="71"/>
-    <w:lsdException w:name="Colorful List Accent 6" w:uiPriority="72"/>
-    <w:lsdException w:name="Colorful Grid Accent 6" w:uiPriority="73"/>
-    <w:lsdException w:name="Subtle Emphasis" w:uiPriority="19" w:qFormat="1"/>
-    <w:lsdException w:name="Intense Emphasis" w:uiPriority="21" w:qFormat="1"/>
-    <w:lsdException w:name="Subtle Reference" w:uiPriority="31" w:qFormat="1"/>
-    <w:lsdException w:name="Intense Reference" w:uiPriority="32" w:qFormat="1"/>
-    <w:lsdException w:name="Book Title" w:uiPriority="33" w:qFormat="1"/>
-    <w:lsdException w:name="Bibliography" w:semiHidden="1" w:uiPriority="37" w:unhideWhenUsed="1"/>
-    <w:lsdException w:name="TOC Heading" w:semiHidden="1" w:uiPriority="39" w:unhideWhenUsed="1" w:qFormat="1"/>
-    <w:lsdException w:name="Plain Table 1" w:uiPriority="41"/>
-    <w:lsdException w:name="Plain Table 2" w:uiPriority="42"/>
-    <w:lsdException w:name="Plain Table 3" w:uiPriority="43"/>
-    <w:lsdException w:name="Plain Table 4" w:uiPriority="44"/>
-    <w:lsdException w:name="Plain Table 5" w:uiPriority="45"/>
-    <w:lsdException w:name="Grid Table Light" w:uiPriority="40"/>
-    <w:lsdException w:name="Grid Table 1 Light" w:uiPriority="46"/>
-    <w:lsdException w:name="Grid Table 2" w:uiPriority="47"/>
-    <w:lsdException w:name="Grid Table 3" w:uiPriority="48"/>
-    <w:lsdException w:name="Grid Table 4" w:uiPriority="49"/>
-    <w:lsdException w:name="Grid Table 5 Dark" w:uiPriority="50"/>
-    <w:lsdException w:name="Grid Table 6 Colorful" w:uiPriority="51"/>
-    <w:lsdException w:name="Grid Table 7 Colorful" w:uiPriority="52"/>
-    <w:lsdException w:name="Grid Table 1 Light Accent 1" w:uiPriority="46"/>
-    <w:lsdException w:name="Grid Table 2 Accent 1" w:uiPriority="47"/>
-    <w:lsdException w:name="Grid Table 3 Accent 1" w:uiPriority="48"/>
-    <w:lsdException w:name="Grid Table 4 Accent 1" w:uiPriority="49"/>
-    <w:lsdException w:name="Grid Table 5 Dark Accent 1" w:uiPriority="50"/>
-    <w:lsdException w:name="Grid Table 6 Colorful Accent 1" w:uiPriority="51"/>
-    <w:lsdException w:name="Grid Table 7 Colorful Accent 1" w:uiPriority="52"/>
-    <w:lsdException w:name="Grid Table 1 Light Accent 2" w:uiPriority="46"/>
-    <w:lsdException w:name="Grid Table 2 Accent 2" w:uiPriority="47"/>
-    <w:lsdException w:name="Grid Table 3 Accent 2" w:uiPriority="48"/>
-    <w:lsdException w:name="Grid Table 4 Accent 2" w:uiPriority="49"/>
-    <w:lsdException w:name="Grid Table 5 Dark Accent 2" w:uiPriority="50"/>
-    <w:lsdException w:name="Grid Table 6 Colorful Accent 2" w:uiPriority="51"/>
-    <w:lsdException w:name="Grid Table 7 Colorful Accent 2" w:uiPriority="52"/>
-    <w:lsdException w:name="Grid Table 1 Light Accent 3" w:uiPriority="46"/>
-    <w:lsdException w:name="Grid Table 2 Accent 3" w:uiPriority="47"/>
-    <w:lsdException w:name="Grid Table 3 Accent 3" w:uiPriority="48"/>
-    <w:lsdException w:name="Grid Table 4 Accent 3" w:uiPriority="49"/>
-    <w:lsdException w:name="Grid Table 5 Dark Accent 3" w:uiPriority="50"/>
-    <w:lsdException w:name="Grid Table 6 Colorful Accent 3" w:uiPriority="51"/>
-    <w:lsdException w:name="Grid Table 7 Colorful Accent 3" w:uiPriority="52"/>
-    <w:lsdException w:name="Grid Table 1 Light Accent 4" w:uiPriority="46"/>
-    <w:lsdException w:name="Grid Table 2 Accent 4" w:uiPriority="47"/>
-    <w:lsdException w:name="Grid Table 3 Accent 4" w:uiPriority="48"/>
-    <w:lsdException w:name="Grid Table 4 Accent 4" w:uiPriority="49"/>
-    <w:lsdException w:name="Grid Table 5 Dark Accent 4" w:uiPriority="50"/>
-    <w:lsdException w:name="Grid Table 6 Colorful Accent 4" w:uiPriority="51"/>
-    <w:lsdException w:name="Grid Table 7 Colorful Accent 4" w:uiPriority="52"/>
-    <w:lsdException w:name="Grid Table 1 Light Accent 5" w:uiPriority="46"/>
-    <w:lsdException w:name="Grid Table 2 Accent 5" w:uiPriority="47"/>
-    <w:lsdException w:name="Grid Table 3 Accent 5" w:uiPriority="48"/>
-    <w:lsdException w:name="Grid Table 4 Accent 5" w:uiPriority="49"/>
-    <w:lsdException w:name="Grid Table 5 Dark Accent 5" w:uiPriority="50"/>
-    <w:lsdException w:name="Grid Table 6 Colorful Accent 5" w:uiPriority="51"/>
-    <w:lsdException w:name="Grid Table 7 Colorful Accent 5" w:uiPriority="52"/>
-    <w:lsdException w:name="Grid Table 1 Light Accent 6" w:uiPriority="46"/>
-    <w:lsdException w:name="Grid Table 2 Accent 6" w:uiPriority="47"/>
-    <w:lsdException w:name="Grid Table 3 Accent 6" w:uiPriority="48"/>
-    <w:lsdException w:name="Grid Table 4 Accent 6" w:uiPriority="49"/>
-    <w:lsdException w:name="Grid Table 5 Dark Accent 6" w:uiPriority="50"/>
-    <w:lsdException w:name="Grid Table 6 Colorful Accent 6" w:uiPriority="51"/>
-    <w:lsdException w:name="Grid Table 7 Colorful Accent 6" w:uiPriority="52"/>
-    <w:lsdException w:name="List Table 1 Light" w:uiPriority="46"/>
-    <w:lsdException w:name="List Table 2" w:uiPriority="47"/>
-    <w:lsdException w:name="List Table 3" w:uiPriority="48"/>
-    <w:lsdException w:name="List Table 4" w:uiPriority="49"/>
-    <w:lsdException w:name="List Table 5 Dark" w:uiPriority="50"/>
-    <w:lsdException w:name="List Table 6 Colorful" w:uiPriority="51"/>
-    <w:lsdException w:name="List Table 7 Colorful" w:uiPriority="52"/>
-    <w:lsdException w:name="List Table 1 Light Accent 1" w:uiPriority="46"/>
-    <w:lsdException w:name="List Table 2 Accent 1" w:uiPriority="47"/>
-    <w:lsdException w:name="List Table 3 Accent 1" w:uiPriority="48"/>
-    <w:lsdException w:name="List Table 4 Accent 1" w:uiPriority="49"/>
-    <w:lsdException w:name="List Table 5 Dark Accent 1" w:uiPriority="50"/>
-    <w:lsdException w:name="List Table 6 Colorful Accent 1" w:uiPriority="51"/>
-    <w:lsdException w:name="List Table 7 Colorful Accent 1" w:uiPriority="52"/>
-    <w:lsdException w:name="List Table 1 Light Accent 2" w:uiPriority="46"/>
-    <w:lsdException w:name="List Table 2 Accent 2" w:uiPriority="47"/>
-    <w:lsdException w:name="List Table 3 Accent 2" w:uiPriority="48"/>
-    <w:lsdException w:name="List Table 4 Accent 2" w:uiPriority="49"/>
-    <w:lsdException w:name="List Table 5 Dark Accent 2" w:uiPriority="50"/>
-    <w:lsdException w:name="List Table 6 Colorful Accent 2" w:uiPriority="51"/>
-    <w:lsdException w:name="List Table 7 Colorful Accent 2" w:uiPriority="52"/>
-    <w:lsdException w:name="List Table 1 Light Accent 3" w:uiPriority="46"/>
-    <w:lsdException w:name="List Table 2 Accent 3" w:uiPriority="47"/>
-    <w:lsdException w:name="List Table 3 Accent 3" w:uiPriority="48"/>
-    <w:lsdException w:name="List Table 4 Accent 3" w:uiPriority="49"/>
-    <w:lsdException w:name="List Table 5 Dark Accent 3" w:uiPriority="50"/>
-    <w:lsdException w:name="List Table 6 Colorful Accent 3" w:uiPriority="51"/>
-    <w:lsdException w:name="List Table 7 Colorful Accent 3" w:uiPriority="52"/>
-    <w:lsdException w:name="List Table 1 Light Accent 4" w:uiPriority="46"/>
-    <w:lsdException w:name="List Table 2 Accent 4" w:uiPriority="47"/>
-    <w:lsdException w:name="List Table 3 Accent 4" w:uiPriority="48"/>
-    <w:lsdException w:name="List Table 4 Accent 4" w:uiPriority="49"/>
-    <w:lsdException w:name="List Table 5 Dark Accent 4" w:uiPriority="50"/>
-    <w:lsdException w:name="List Table 6 Colorful Accent 4" w:uiPriority="51"/>
-    <w:lsdException w:name="List Table 7 Colorful Accent 4" w:uiPriority="52"/>
-    <w:lsdException w:name="List Table 1 Light Accent 5" w:uiPriority="46"/>
-    <w:lsdException w:name="List Table 2 Accent 5" w:uiPriority="47"/>
-    <w:lsdException w:name="List Table 3 Accent 5" w:uiPriority="48"/>
-    <w:lsdException w:name="List Table 4 Accent 5" w:uiPriority="49"/>
-    <w:lsdException w:name="List Table 5 Dark Accent 5" w:uiPriority="50"/>
-    <w:lsdException w:name="List Table 6 Colorful Accent 5" w:uiPriority="51"/>
-    <w:lsdException w:name="List Table 7 Colorful Accent 5" w:uiPriority="52"/>
-    <w:lsdException w:name="List Table 1 Light Accent 6" w:uiPriority="46"/>
-    <w:lsdException w:name="List Table 2 Accent 6" w:uiPriority="47"/>
-    <w:lsdException w:name="List Table 3 Accent 6" w:uiPriority="48"/>
-    <w:lsdException w:name="List Table 4 Accent 6" w:uiPriority="49"/>
-    <w:lsdException w:name="List Table 5 Dark Accent 6" w:uiPriority="50"/>
-    <w:lsdException w:name="List Table 6 Colorful Accent 6" w:uiPriority="51"/>
-    <w:lsdException w:name="List Table 7 Colorful Accent 6" w:uiPriority="52"/>
-    <w:lsdException w:name="Mention" w:semiHidden="1" w:unhideWhenUsed="1"/>
-    <w:lsdException w:name="Smart Hyperlink" w:semiHidden="1" w:unhideWhenUsed="1"/>
-    <w:lsdException w:name="Hashtag" w:semiHidden="1" w:unhideWhenUsed="1"/>
-    <w:lsdException w:name="Unresolved Mention" w:semiHidden="1" w:unhideWhenUsed="1"/>
-    <w:lsdException w:name="Smart Link" w:semiHidden="1" w:unhideWhenUsed="1"/>
+  <w:latentStyles w:defLockedState="0" w:defUIPriority="99" w:defSemiHidden="1" w:defUnhideWhenUsed="1" w:defQFormat="0" w:count="267">
+    <w:lsdException w:name="Normal" w:semiHidden="0" w:uiPriority="0" w:unhideWhenUsed="0" w:qFormat="1"/>
+    <w:lsdException w:name="heading 1" w:semiHidden="0" w:uiPriority="9" w:unhideWhenUsed="0" w:qFormat="1"/>
+    <w:lsdException w:name="heading 2" w:uiPriority="9" w:qFormat="1"/>
+    <w:lsdException w:name="heading 3" w:uiPriority="9" w:qFormat="1"/>
+    <w:lsdException w:name="heading 4" w:uiPriority="9" w:qFormat="1"/>
+    <w:lsdException w:name="heading 5" w:uiPriority="9" w:qFormat="1"/>
+    <w:lsdException w:name="heading 6" w:uiPriority="9" w:qFormat="1"/>
+    <w:lsdException w:name="heading 7" w:uiPriority="9" w:qFormat="1"/>
+    <w:lsdException w:name="heading 8" w:uiPriority="9" w:qFormat="1"/>
+    <w:lsdException w:name="heading 9" w:uiPriority="9" w:qFormat="1"/>
+    <w:lsdException w:name="toc 1" w:uiPriority="39"/>
+    <w:lsdException w:name="toc 2" w:uiPriority="39"/>
+    <w:lsdException w:name="toc 3" w:uiPriority="39"/>
+    <w:lsdException w:name="toc 4" w:uiPriority="39"/>
+    <w:lsdException w:name="toc 5" w:uiPriority="39"/>
+    <w:lsdException w:name="toc 6" w:uiPriority="39"/>
+    <w:lsdException w:name="toc 7" w:uiPriority="39"/>
+    <w:lsdException w:name="toc 8" w:uiPriority="39"/>
+    <w:lsdException w:name="toc 9" w:uiPriority="39"/>
+    <w:lsdException w:name="caption" w:uiPriority="35" w:qFormat="1"/>
+    <w:lsdException w:name="Title" w:semiHidden="0" w:uiPriority="10" w:unhideWhenUsed="0" w:qFormat="1"/>
+    <w:lsdException w:name="Default Paragraph Font" w:uiPriority="1"/>
+    <w:lsdException w:name="Subtitle" w:semiHidden="0" w:uiPriority="11" w:unhideWhenUsed="0" w:qFormat="1"/>
+    <w:lsdException w:name="Strong" w:semiHidden="0" w:uiPriority="22" w:unhideWhenUsed="0" w:qFormat="1"/>
+    <w:lsdException w:name="Emphasis" w:semiHidden="0" w:uiPriority="20" w:unhideWhenUsed="0" w:qFormat="1"/>
+    <w:lsdException w:name="Table Grid" w:uiPriority="59"/>
+    <w:lsdException w:name="Placeholder Text" w:unhideWhenUsed="0"/>
+    <w:lsdException w:name="No Spacing" w:semiHidden="0" w:uiPriority="1" w:unhideWhenUsed="0" w:qFormat="1"/>
+    <w:lsdException w:name="Light Shading" w:semiHidden="0" w:uiPriority="60" w:unhideWhenUsed="0"/>
+    <w:lsdException w:name="Light List" w:semiHidden="0" w:uiPriority="61" w:unhideWhenUsed="0"/>
+    <w:lsdException w:name="Light Grid" w:semiHidden="0" w:uiPriority="62" w:unhideWhenUsed="0"/>
+    <w:lsdException w:name="Medium Shading 1" w:semiHidden="0" w:uiPriority="63" w:unhideWhenUsed="0"/>
+    <w:lsdException w:name="Medium Shading 2" w:semiHidden="0" w:uiPriority="64" w:unhideWhenUsed="0"/>
+    <w:lsdException w:name="Medium List 1" w:semiHidden="0" w:uiPriority="65" w:unhideWhenUsed="0"/>
+    <w:lsdException w:name="Medium List 2" w:semiHidden="0" w:uiPriority="66" w:unhideWhenUsed="0"/>
+    <w:lsdException w:name="Medium Grid 1" w:semiHidden="0" w:uiPriority="67" w:unhideWhenUsed="0"/>
+    <w:lsdException w:name="Medium Grid 2" w:semiHidden="0" w:uiPriority="68" w:unhideWhenUsed="0"/>
+    <w:lsdException w:name="Medium Grid 3" w:semiHidden="0" w:uiPriority="69" w:unhideWhenUsed="0"/>
+    <w:lsdException w:name="Dark List" w:semiHidden="0" w:uiPriority="70" w:unhideWhenUsed="0"/>
+    <w:lsdException w:name="Colorful Shading" w:semiHidden="0" w:uiPriority="71" w:unhideWhenUsed="0"/>
+    <w:lsdException w:name="Colorful List" w:semiHidden="0" w:uiPriority="72" w:unhideWhenUsed="0"/>
+    <w:lsdException w:name="Colorful Grid" w:semiHidden="0" w:uiPriority="73" w:unhideWhenUsed="0"/>
+    <w:lsdException w:name="Light Shading Accent 1" w:semiHidden="0" w:uiPriority="60" w:unhideWhenUsed="0"/>
+    <w:lsdException w:name="Light List Accent 1" w:semiHidden="0" w:uiPriority="61" w:unhideWhenUsed="0"/>
+    <w:lsdException w:name="Light Grid Accent 1" w:semiHidden="0" w:uiPriority="62" w:unhideWhenUsed="0"/>
+    <w:lsdException w:name="Medium Shading 1 Accent 1" w:semiHidden="0" w:uiPriority="63" w:unhideWhenUsed="0"/>
+    <w:lsdException w:name="Medium Shading 2 Accent 1" w:semiHidden="0" w:uiPriority="64" w:unhideWhenUsed="0"/>
+    <w:lsdException w:name="Medium List 1 Accent 1" w:semiHidden="0" w:uiPriority="65" w:unhideWhenUsed="0"/>
+    <w:lsdException w:name="Revision" w:unhideWhenUsed="0"/>
+    <w:lsdException w:name="List Paragraph" w:semiHidden="0" w:uiPriority="34" w:unhideWhenUsed="0" w:qFormat="1"/>
+    <w:lsdException w:name="Quote" w:semiHidden="0" w:uiPriority="29" w:unhideWhenUsed="0" w:qFormat="1"/>
+    <w:lsdException w:name="Intense Quote" w:semiHidden="0" w:uiPriority="30" w:unhideWhenUsed="0" w:qFormat="1"/>
+    <w:lsdException w:name="Medium List 2 Accent 1" w:semiHidden="0" w:uiPriority="66" w:unhideWhenUsed="0"/>
+    <w:lsdException w:name="Medium Grid 1 Accent 1" w:semiHidden="0" w:uiPriority="67" w:unhideWhenUsed="0"/>
+    <w:lsdException w:name="Medium Grid 2 Accent 1" w:semiHidden="0" w:uiPriority="68" w:unhideWhenUsed="0"/>
+    <w:lsdException w:name="Medium Grid 3 Accent 1" w:semiHidden="0" w:uiPriority="69" w:unhideWhenUsed="0"/>
+    <w:lsdException w:name="Dark List Accent 1" w:semiHidden="0" w:uiPriority="70" w:unhideWhenUsed="0"/>
+    <w:lsdException w:name="Colorful Shading Accent 1" w:semiHidden="0" w:uiPriority="71" w:unhideWhenUsed="0"/>
+    <w:lsdException w:name="Colorful List Accent 1" w:semiHidden="0" w:uiPriority="72" w:unhideWhenUsed="0"/>
+    <w:lsdException w:name="Colorful Grid Accent 1" w:semiHidden="0" w:uiPriority="73" w:unhideWhenUsed="0"/>
+    <w:lsdException w:name="Light Shading Accent 2" w:semiHidden="0" w:uiPriority="60" w:unhideWhenUsed="0"/>
+    <w:lsdException w:name="Light List Accent 2" w:semiHidden="0" w:uiPriority="61" w:unhideWhenUsed="0"/>
+    <w:lsdException w:name="Light Grid Accent 2" w:semiHidden="0" w:uiPriority="62" w:unhideWhenUsed="0"/>
+    <w:lsdException w:name="Medium Shading 1 Accent 2" w:semiHidden="0" w:uiPriority="63" w:unhideWhenUsed="0"/>
+    <w:lsdException w:name="Medium Shading 2 Accent 2" w:semiHidden="0" w:uiPriority="64" w:unhideWhenUsed="0"/>
+    <w:lsdException w:name="Medium List 1 Accent 2" w:semiHidden="0" w:uiPriority="65" w:unhideWhenUsed="0"/>
+    <w:lsdException w:name="Medium List 2 Accent 2" w:semiHidden="0" w:uiPriority="66" w:unhideWhenUsed="0"/>
+    <w:lsdException w:name="Medium Grid 1 Accent 2" w:semiHidden="0" w:uiPriority="67" w:unhideWhenUsed="0"/>
+    <w:lsdException w:name="Medium Grid 2 Accent 2" w:semiHidden="0" w:uiPriority="68" w:unhideWhenUsed="0"/>
+    <w:lsdException w:name="Medium Grid 3 Accent 2" w:semiHidden="0" w:uiPriority="69" w:unhideWhenUsed="0"/>
+    <w:lsdException w:name="Dark List Accent 2" w:semiHidden="0" w:uiPriority="70" w:unhideWhenUsed="0"/>
+    <w:lsdException w:name="Colorful Shading Accent 2" w:semiHidden="0" w:uiPriority="71" w:unhideWhenUsed="0"/>
+    <w:lsdException w:name="Colorful List Accent 2" w:semiHidden="0" w:uiPriority="72" w:unhideWhenUsed="0"/>
+    <w:lsdException w:name="Colorful Grid Accent 2" w:semiHidden="0" w:uiPriority="73" w:unhideWhenUsed="0"/>
+    <w:lsdException w:name="Light Shading Accent 3" w:semiHidden="0" w:uiPriority="60" w:unhideWhenUsed="0"/>
+    <w:lsdException w:name="Light List Accent 3" w:semiHidden="0" w:uiPriority="61" w:unhideWhenUsed="0"/>
+    <w:lsdException w:name="Light Grid Accent 3" w:semiHidden="0" w:uiPriority="62" w:unhideWhenUsed="0"/>
+    <w:lsdException w:name="Medium Shading 1 Accent 3" w:semiHidden="0" w:uiPriority="63" w:unhideWhenUsed="0"/>
+    <w:lsdException w:name="Medium Shading 2 Accent 3" w:semiHidden="0" w:uiPriority="64" w:unhideWhenUsed="0"/>
+    <w:lsdException w:name="Medium List 1 Accent 3" w:semiHidden="0" w:uiPriority="65" w:unhideWhenUsed="0"/>
+    <w:lsdException w:name="Medium List 2 Accent 3" w:semiHidden="0" w:uiPriority="66" w:unhideWhenUsed="0"/>
+    <w:lsdException w:name="Medium Grid 1 Accent 3" w:semiHidden="0" w:uiPriority="67" w:unhideWhenUsed="0"/>
+    <w:lsdException w:name="Medium Grid 2 Accent 3" w:semiHidden="0" w:uiPriority="68" w:unhideWhenUsed="0"/>
+    <w:lsdException w:name="Medium Grid 3 Accent 3" w:semiHidden="0" w:uiPriority="69" w:unhideWhenUsed="0"/>
+    <w:lsdException w:name="Dark List Accent 3" w:semiHidden="0" w:uiPriority="70" w:unhideWhenUsed="0"/>
+    <w:lsdException w:name="Colorful Shading Accent 3" w:semiHidden="0" w:uiPriority="71" w:unhideWhenUsed="0"/>
+    <w:lsdException w:name="Colorful List Accent 3" w:semiHidden="0" w:uiPriority="72" w:unhideWhenUsed="0"/>
+    <w:lsdException w:name="Colorful Grid Accent 3" w:semiHidden="0" w:uiPriority="73" w:unhideWhenUsed="0"/>
+    <w:lsdException w:name="Light Shading Accent 4" w:semiHidden="0" w:uiPriority="60" w:unhideWhenUsed="0"/>
+    <w:lsdException w:name="Light List Accent 4" w:semiHidden="0" w:uiPriority="61" w:unhideWhenUsed="0"/>
+    <w:lsdException w:name="Light Grid Accent 4" w:semiHidden="0" w:uiPriority="62" w:unhideWhenUsed="0"/>
+    <w:lsdException w:name="Medium Shading 1 Accent 4" w:semiHidden="0" w:uiPriority="63" w:unhideWhenUsed="0"/>
+    <w:lsdException w:name="Medium Shading 2 Accent 4" w:semiHidden="0" w:uiPriority="64" w:unhideWhenUsed="0"/>
+    <w:lsdException w:name="Medium List 1 Accent 4" w:semiHidden="0" w:uiPriority="65" w:unhideWhenUsed="0"/>
+    <w:lsdException w:name="Medium List 2 Accent 4" w:semiHidden="0" w:uiPriority="66" w:unhideWhenUsed="0"/>
+    <w:lsdException w:name="Medium Grid 1 Accent 4" w:semiHidden="0" w:uiPriority="67" w:unhideWhenUsed="0"/>
+    <w:lsdException w:name="Medium Grid 2 Accent 4" w:semiHidden="0" w:uiPriority="68" w:unhideWhenUsed="0"/>
+    <w:lsdException w:name="Medium Grid 3 Accent 4" w:semiHidden="0" w:uiPriority="69" w:unhideWhenUsed="0"/>
+    <w:lsdException w:name="Dark List Accent 4" w:semiHidden="0" w:uiPriority="70" w:unhideWhenUsed="0"/>
+    <w:lsdException w:name="Colorful Shading Accent 4" w:semiHidden="0" w:uiPriority="71" w:unhideWhenUsed="0"/>
+    <w:lsdException w:name="Colorful List Accent 4" w:semiHidden="0" w:uiPriority="72" w:unhideWhenUsed="0"/>
+    <w:lsdException w:name="Colorful Grid Accent 4" w:semiHidden="0" w:uiPriority="73" w:unhideWhenUsed="0"/>
+    <w:lsdException w:name="Light Shading Accent 5" w:semiHidden="0" w:uiPriority="60" w:unhideWhenUsed="0"/>
+    <w:lsdException w:name="Light List Accent 5" w:semiHidden="0" w:uiPriority="61" w:unhideWhenUsed="0"/>
+    <w:lsdException w:name="Light Grid Accent 5" w:semiHidden="0" w:uiPriority="62" w:unhideWhenUsed="0"/>
+    <w:lsdException w:name="Medium Shading 1 Accent 5" w:semiHidden="0" w:uiPriority="63" w:unhideWhenUsed="0"/>
+    <w:lsdException w:name="Medium Shading 2 Accent 5" w:semiHidden="0" w:uiPriority="64" w:unhideWhenUsed="0"/>
+    <w:lsdException w:name="Medium List 1 Accent 5" w:semiHidden="0" w:uiPriority="65" w:unhideWhenUsed="0"/>
+    <w:lsdException w:name="Medium List 2 Accent 5" w:semiHidden="0" w:uiPriority="66" w:unhideWhenUsed="0"/>
+    <w:lsdException w:name="Medium Grid 1 Accent 5" w:semiHidden="0" w:uiPriority="67" w:unhideWhenUsed="0"/>
+    <w:lsdException w:name="Medium Grid 2 Accent 5" w:semiHidden="0" w:uiPriority="68" w:unhideWhenUsed="0"/>
+    <w:lsdException w:name="Medium Grid 3 Accent 5" w:semiHidden="0" w:uiPriority="69" w:unhideWhenUsed="0"/>
+    <w:lsdException w:name="Dark List Accent 5" w:semiHidden="0" w:uiPriority="70" w:unhideWhenUsed="0"/>
+    <w:lsdException w:name="Colorful Shading Accent 5" w:semiHidden="0" w:uiPriority="71" w:unhideWhenUsed="0"/>
+    <w:lsdException w:name="Colorful List Accent 5" w:semiHidden="0" w:uiPriority="72" w:unhideWhenUsed="0"/>
+    <w:lsdException w:name="Colorful Grid Accent 5" w:semiHidden="0" w:uiPriority="73" w:unhideWhenUsed="0"/>
+    <w:lsdException w:name="Light Shading Accent 6" w:semiHidden="0" w:uiPriority="60" w:unhideWhenUsed="0"/>
+    <w:lsdException w:name="Light List Accent 6" w:semiHidden="0" w:uiPriority="61" w:unhideWhenUsed="0"/>
+    <w:lsdException w:name="Light Grid Accent 6" w:semiHidden="0" w:uiPriority="62" w:unhideWhenUsed="0"/>
+    <w:lsdException w:name="Medium Shading 1 Accent 6" w:semiHidden="0" w:uiPriority="63" w:unhideWhenUsed="0"/>
+    <w:lsdException w:name="Medium Shading 2 Accent 6" w:semiHidden="0" w:uiPriority="64" w:unhideWhenUsed="0"/>
+    <w:lsdException w:name="Medium List 1 Accent 6" w:semiHidden="0" w:uiPriority="65" w:unhideWhenUsed="0"/>
+    <w:lsdException w:name="Medium List 2 Accent 6" w:semiHidden="0" w:uiPriority="66" w:unhideWhenUsed="0"/>
+    <w:lsdException w:name="Medium Grid 1 Accent 6" w:semiHidden="0" w:uiPriority="67" w:unhideWhenUsed="0"/>
+    <w:lsdException w:name="Medium Grid 2 Accent 6" w:semiHidden="0" w:uiPriority="68" w:unhideWhenUsed="0"/>
+    <w:lsdException w:name="Medium Grid 3 Accent 6" w:semiHidden="0" w:uiPriority="69" w:unhideWhenUsed="0"/>
+    <w:lsdException w:name="Dark List Accent 6" w:semiHidden="0" w:uiPriority="70" w:unhideWhenUsed="0"/>
+    <w:lsdException w:name="Colorful Shading Accent 6" w:semiHidden="0" w:uiPriority="71" w:unhideWhenUsed="0"/>
+    <w:lsdException w:name="Colorful List Accent 6" w:semiHidden="0" w:uiPriority="72" w:unhideWhenUsed="0"/>
+    <w:lsdException w:name="Colorful Grid Accent 6" w:semiHidden="0" w:uiPriority="73" w:unhideWhenUsed="0"/>
+    <w:lsdException w:name="Subtle Emphasis" w:semiHidden="0" w:uiPriority="19" w:unhideWhenUsed="0" w:qFormat="1"/>
+    <w:lsdException w:name="Intense Emphasis" w:semiHidden="0" w:uiPriority="21" w:unhideWhenUsed="0" w:qFormat="1"/>
+    <w:lsdException w:name="Subtle Reference" w:semiHidden="0" w:uiPriority="31" w:unhideWhenUsed="0" w:qFormat="1"/>
+    <w:lsdException w:name="Intense Reference" w:semiHidden="0" w:uiPriority="32" w:unhideWhenUsed="0" w:qFormat="1"/>
+    <w:lsdException w:name="Book Title" w:semiHidden="0" w:uiPriority="33" w:unhideWhenUsed="0" w:qFormat="1"/>
+    <w:lsdException w:name="Bibliography" w:uiPriority="37"/>
+    <w:lsdException w:name="TOC Heading" w:uiPriority="39" w:qFormat="1"/>
   </w:latentStyles>
   <w:style w:type="paragraph" w:default="1" w:styleId="Normal">
     <w:name w:val="Normal"/>
@@ -1795,6 +1559,196 @@
       <w:szCs w:val="24"/>
       <w:lang w:eastAsia="es-ES"/>
     </w:rPr>
+  </w:style>
+</w:styles>
+</file>
+
+<file path=word/stylesWithEffects.xml><?xml version="1.0" encoding="utf-8"?>
+<w:styles xmlns:wpc="http://schemas.microsoft.com/office/word/2010/wordprocessingCanvas" xmlns:mc="http://schemas.openxmlformats.org/markup-compatibility/2006" xmlns:o="urn:schemas-microsoft-com:office:office" xmlns:r="http://schemas.openxmlformats.org/officeDocument/2006/relationships" xmlns:m="http://schemas.openxmlformats.org/officeDocument/2006/math" xmlns:v="urn:schemas-microsoft-com:vml" xmlns:wp14="http://schemas.microsoft.com/office/word/2010/wordprocessingDrawing" xmlns:wp="http://schemas.openxmlformats.org/drawingml/2006/wordprocessingDrawing" xmlns:w10="urn:schemas-microsoft-com:office:word" xmlns:w="http://schemas.openxmlformats.org/wordprocessingml/2006/main" xmlns:w14="http://schemas.microsoft.com/office/word/2010/wordml" xmlns:wpg="http://schemas.microsoft.com/office/word/2010/wordprocessingGroup" xmlns:wpi="http://schemas.microsoft.com/office/word/2010/wordprocessingInk" xmlns:wne="http://schemas.microsoft.com/office/word/2006/wordml" xmlns:wps="http://schemas.microsoft.com/office/word/2010/wordprocessingShape" mc:Ignorable="w14 wp14">
+  <w:docDefaults>
+    <w:rPrDefault>
+      <w:rPr>
+        <w:rFonts w:asciiTheme="minorHAnsi" w:eastAsiaTheme="minorEastAsia" w:hAnsiTheme="minorHAnsi" w:cstheme="minorBidi"/>
+        <w:sz w:val="22"/>
+        <w:szCs w:val="22"/>
+        <w:lang w:val="es-ES" w:eastAsia="es-ES" w:bidi="ar-SA"/>
+      </w:rPr>
+    </w:rPrDefault>
+    <w:pPrDefault>
+      <w:pPr>
+        <w:spacing w:after="200" w:line="276" w:lineRule="auto"/>
+      </w:pPr>
+    </w:pPrDefault>
+  </w:docDefaults>
+  <w:latentStyles w:defLockedState="0" w:defUIPriority="99" w:defSemiHidden="1" w:defUnhideWhenUsed="1" w:defQFormat="0" w:count="267">
+    <w:lsdException w:name="Normal" w:semiHidden="0" w:uiPriority="0" w:unhideWhenUsed="0" w:qFormat="1"/>
+    <w:lsdException w:name="heading 1" w:semiHidden="0" w:uiPriority="9" w:unhideWhenUsed="0" w:qFormat="1"/>
+    <w:lsdException w:name="heading 2" w:uiPriority="9" w:qFormat="1"/>
+    <w:lsdException w:name="heading 3" w:uiPriority="9" w:qFormat="1"/>
+    <w:lsdException w:name="heading 4" w:uiPriority="9" w:qFormat="1"/>
+    <w:lsdException w:name="heading 5" w:uiPriority="9" w:qFormat="1"/>
+    <w:lsdException w:name="heading 6" w:uiPriority="9" w:qFormat="1"/>
+    <w:lsdException w:name="heading 7" w:uiPriority="9" w:qFormat="1"/>
+    <w:lsdException w:name="heading 8" w:uiPriority="9" w:qFormat="1"/>
+    <w:lsdException w:name="heading 9" w:uiPriority="9" w:qFormat="1"/>
+    <w:lsdException w:name="toc 1" w:uiPriority="39"/>
+    <w:lsdException w:name="toc 2" w:uiPriority="39"/>
+    <w:lsdException w:name="toc 3" w:uiPriority="39"/>
+    <w:lsdException w:name="toc 4" w:uiPriority="39"/>
+    <w:lsdException w:name="toc 5" w:uiPriority="39"/>
+    <w:lsdException w:name="toc 6" w:uiPriority="39"/>
+    <w:lsdException w:name="toc 7" w:uiPriority="39"/>
+    <w:lsdException w:name="toc 8" w:uiPriority="39"/>
+    <w:lsdException w:name="toc 9" w:uiPriority="39"/>
+    <w:lsdException w:name="caption" w:uiPriority="35" w:qFormat="1"/>
+    <w:lsdException w:name="Title" w:semiHidden="0" w:uiPriority="10" w:unhideWhenUsed="0" w:qFormat="1"/>
+    <w:lsdException w:name="Default Paragraph Font" w:uiPriority="1"/>
+    <w:lsdException w:name="Subtitle" w:semiHidden="0" w:uiPriority="11" w:unhideWhenUsed="0" w:qFormat="1"/>
+    <w:lsdException w:name="Strong" w:semiHidden="0" w:uiPriority="22" w:unhideWhenUsed="0" w:qFormat="1"/>
+    <w:lsdException w:name="Emphasis" w:semiHidden="0" w:uiPriority="20" w:unhideWhenUsed="0" w:qFormat="1"/>
+    <w:lsdException w:name="Table Grid" w:semiHidden="0" w:uiPriority="59" w:unhideWhenUsed="0"/>
+    <w:lsdException w:name="Placeholder Text" w:unhideWhenUsed="0"/>
+    <w:lsdException w:name="No Spacing" w:semiHidden="0" w:uiPriority="1" w:unhideWhenUsed="0" w:qFormat="1"/>
+    <w:lsdException w:name="Light Shading" w:semiHidden="0" w:uiPriority="60" w:unhideWhenUsed="0"/>
+    <w:lsdException w:name="Light List" w:semiHidden="0" w:uiPriority="61" w:unhideWhenUsed="0"/>
+    <w:lsdException w:name="Light Grid" w:semiHidden="0" w:uiPriority="62" w:unhideWhenUsed="0"/>
+    <w:lsdException w:name="Medium Shading 1" w:semiHidden="0" w:uiPriority="63" w:unhideWhenUsed="0"/>
+    <w:lsdException w:name="Medium Shading 2" w:semiHidden="0" w:uiPriority="64" w:unhideWhenUsed="0"/>
+    <w:lsdException w:name="Medium List 1" w:semiHidden="0" w:uiPriority="65" w:unhideWhenUsed="0"/>
+    <w:lsdException w:name="Medium List 2" w:semiHidden="0" w:uiPriority="66" w:unhideWhenUsed="0"/>
+    <w:lsdException w:name="Medium Grid 1" w:semiHidden="0" w:uiPriority="67" w:unhideWhenUsed="0"/>
+    <w:lsdException w:name="Medium Grid 2" w:semiHidden="0" w:uiPriority="68" w:unhideWhenUsed="0"/>
+    <w:lsdException w:name="Medium Grid 3" w:semiHidden="0" w:uiPriority="69" w:unhideWhenUsed="0"/>
+    <w:lsdException w:name="Dark List" w:semiHidden="0" w:uiPriority="70" w:unhideWhenUsed="0"/>
+    <w:lsdException w:name="Colorful Shading" w:semiHidden="0" w:uiPriority="71" w:unhideWhenUsed="0"/>
+    <w:lsdException w:name="Colorful List" w:semiHidden="0" w:uiPriority="72" w:unhideWhenUsed="0"/>
+    <w:lsdException w:name="Colorful Grid" w:semiHidden="0" w:uiPriority="73" w:unhideWhenUsed="0"/>
+    <w:lsdException w:name="Light Shading Accent 1" w:semiHidden="0" w:uiPriority="60" w:unhideWhenUsed="0"/>
+    <w:lsdException w:name="Light List Accent 1" w:semiHidden="0" w:uiPriority="61" w:unhideWhenUsed="0"/>
+    <w:lsdException w:name="Light Grid Accent 1" w:semiHidden="0" w:uiPriority="62" w:unhideWhenUsed="0"/>
+    <w:lsdException w:name="Medium Shading 1 Accent 1" w:semiHidden="0" w:uiPriority="63" w:unhideWhenUsed="0"/>
+    <w:lsdException w:name="Medium Shading 2 Accent 1" w:semiHidden="0" w:uiPriority="64" w:unhideWhenUsed="0"/>
+    <w:lsdException w:name="Medium List 1 Accent 1" w:semiHidden="0" w:uiPriority="65" w:unhideWhenUsed="0"/>
+    <w:lsdException w:name="Revision" w:unhideWhenUsed="0"/>
+    <w:lsdException w:name="List Paragraph" w:semiHidden="0" w:uiPriority="34" w:unhideWhenUsed="0" w:qFormat="1"/>
+    <w:lsdException w:name="Quote" w:semiHidden="0" w:uiPriority="29" w:unhideWhenUsed="0" w:qFormat="1"/>
+    <w:lsdException w:name="Intense Quote" w:semiHidden="0" w:uiPriority="30" w:unhideWhenUsed="0" w:qFormat="1"/>
+    <w:lsdException w:name="Medium List 2 Accent 1" w:semiHidden="0" w:uiPriority="66" w:unhideWhenUsed="0"/>
+    <w:lsdException w:name="Medium Grid 1 Accent 1" w:semiHidden="0" w:uiPriority="67" w:unhideWhenUsed="0"/>
+    <w:lsdException w:name="Medium Grid 2 Accent 1" w:semiHidden="0" w:uiPriority="68" w:unhideWhenUsed="0"/>
+    <w:lsdException w:name="Medium Grid 3 Accent 1" w:semiHidden="0" w:uiPriority="69" w:unhideWhenUsed="0"/>
+    <w:lsdException w:name="Dark List Accent 1" w:semiHidden="0" w:uiPriority="70" w:unhideWhenUsed="0"/>
+    <w:lsdException w:name="Colorful Shading Accent 1" w:semiHidden="0" w:uiPriority="71" w:unhideWhenUsed="0"/>
+    <w:lsdException w:name="Colorful List Accent 1" w:semiHidden="0" w:uiPriority="72" w:unhideWhenUsed="0"/>
+    <w:lsdException w:name="Colorful Grid Accent 1" w:semiHidden="0" w:uiPriority="73" w:unhideWhenUsed="0"/>
+    <w:lsdException w:name="Light Shading Accent 2" w:semiHidden="0" w:uiPriority="60" w:unhideWhenUsed="0"/>
+    <w:lsdException w:name="Light List Accent 2" w:semiHidden="0" w:uiPriority="61" w:unhideWhenUsed="0"/>
+    <w:lsdException w:name="Light Grid Accent 2" w:semiHidden="0" w:uiPriority="62" w:unhideWhenUsed="0"/>
+    <w:lsdException w:name="Medium Shading 1 Accent 2" w:semiHidden="0" w:uiPriority="63" w:unhideWhenUsed="0"/>
+    <w:lsdException w:name="Medium Shading 2 Accent 2" w:semiHidden="0" w:uiPriority="64" w:unhideWhenUsed="0"/>
+    <w:lsdException w:name="Medium List 1 Accent 2" w:semiHidden="0" w:uiPriority="65" w:unhideWhenUsed="0"/>
+    <w:lsdException w:name="Medium List 2 Accent 2" w:semiHidden="0" w:uiPriority="66" w:unhideWhenUsed="0"/>
+    <w:lsdException w:name="Medium Grid 1 Accent 2" w:semiHidden="0" w:uiPriority="67" w:unhideWhenUsed="0"/>
+    <w:lsdException w:name="Medium Grid 2 Accent 2" w:semiHidden="0" w:uiPriority="68" w:unhideWhenUsed="0"/>
+    <w:lsdException w:name="Medium Grid 3 Accent 2" w:semiHidden="0" w:uiPriority="69" w:unhideWhenUsed="0"/>
+    <w:lsdException w:name="Dark List Accent 2" w:semiHidden="0" w:uiPriority="70" w:unhideWhenUsed="0"/>
+    <w:lsdException w:name="Colorful Shading Accent 2" w:semiHidden="0" w:uiPriority="71" w:unhideWhenUsed="0"/>
+    <w:lsdException w:name="Colorful List Accent 2" w:semiHidden="0" w:uiPriority="72" w:unhideWhenUsed="0"/>
+    <w:lsdException w:name="Colorful Grid Accent 2" w:semiHidden="0" w:uiPriority="73" w:unhideWhenUsed="0"/>
+    <w:lsdException w:name="Light Shading Accent 3" w:semiHidden="0" w:uiPriority="60" w:unhideWhenUsed="0"/>
+    <w:lsdException w:name="Light List Accent 3" w:semiHidden="0" w:uiPriority="61" w:unhideWhenUsed="0"/>
+    <w:lsdException w:name="Light Grid Accent 3" w:semiHidden="0" w:uiPriority="62" w:unhideWhenUsed="0"/>
+    <w:lsdException w:name="Medium Shading 1 Accent 3" w:semiHidden="0" w:uiPriority="63" w:unhideWhenUsed="0"/>
+    <w:lsdException w:name="Medium Shading 2 Accent 3" w:semiHidden="0" w:uiPriority="64" w:unhideWhenUsed="0"/>
+    <w:lsdException w:name="Medium List 1 Accent 3" w:semiHidden="0" w:uiPriority="65" w:unhideWhenUsed="0"/>
+    <w:lsdException w:name="Medium List 2 Accent 3" w:semiHidden="0" w:uiPriority="66" w:unhideWhenUsed="0"/>
+    <w:lsdException w:name="Medium Grid 1 Accent 3" w:semiHidden="0" w:uiPriority="67" w:unhideWhenUsed="0"/>
+    <w:lsdException w:name="Medium Grid 2 Accent 3" w:semiHidden="0" w:uiPriority="68" w:unhideWhenUsed="0"/>
+    <w:lsdException w:name="Medium Grid 3 Accent 3" w:semiHidden="0" w:uiPriority="69" w:unhideWhenUsed="0"/>
+    <w:lsdException w:name="Dark List Accent 3" w:semiHidden="0" w:uiPriority="70" w:unhideWhenUsed="0"/>
+    <w:lsdException w:name="Colorful Shading Accent 3" w:semiHidden="0" w:uiPriority="71" w:unhideWhenUsed="0"/>
+    <w:lsdException w:name="Colorful List Accent 3" w:semiHidden="0" w:uiPriority="72" w:unhideWhenUsed="0"/>
+    <w:lsdException w:name="Colorful Grid Accent 3" w:semiHidden="0" w:uiPriority="73" w:unhideWhenUsed="0"/>
+    <w:lsdException w:name="Light Shading Accent 4" w:semiHidden="0" w:uiPriority="60" w:unhideWhenUsed="0"/>
+    <w:lsdException w:name="Light List Accent 4" w:semiHidden="0" w:uiPriority="61" w:unhideWhenUsed="0"/>
+    <w:lsdException w:name="Light Grid Accent 4" w:semiHidden="0" w:uiPriority="62" w:unhideWhenUsed="0"/>
+    <w:lsdException w:name="Medium Shading 1 Accent 4" w:semiHidden="0" w:uiPriority="63" w:unhideWhenUsed="0"/>
+    <w:lsdException w:name="Medium Shading 2 Accent 4" w:semiHidden="0" w:uiPriority="64" w:unhideWhenUsed="0"/>
+    <w:lsdException w:name="Medium List 1 Accent 4" w:semiHidden="0" w:uiPriority="65" w:unhideWhenUsed="0"/>
+    <w:lsdException w:name="Medium List 2 Accent 4" w:semiHidden="0" w:uiPriority="66" w:unhideWhenUsed="0"/>
+    <w:lsdException w:name="Medium Grid 1 Accent 4" w:semiHidden="0" w:uiPriority="67" w:unhideWhenUsed="0"/>
+    <w:lsdException w:name="Medium Grid 2 Accent 4" w:semiHidden="0" w:uiPriority="68" w:unhideWhenUsed="0"/>
+    <w:lsdException w:name="Medium Grid 3 Accent 4" w:semiHidden="0" w:uiPriority="69" w:unhideWhenUsed="0"/>
+    <w:lsdException w:name="Dark List Accent 4" w:semiHidden="0" w:uiPriority="70" w:unhideWhenUsed="0"/>
+    <w:lsdException w:name="Colorful Shading Accent 4" w:semiHidden="0" w:uiPriority="71" w:unhideWhenUsed="0"/>
+    <w:lsdException w:name="Colorful List Accent 4" w:semiHidden="0" w:uiPriority="72" w:unhideWhenUsed="0"/>
+    <w:lsdException w:name="Colorful Grid Accent 4" w:semiHidden="0" w:uiPriority="73" w:unhideWhenUsed="0"/>
+    <w:lsdException w:name="Light Shading Accent 5" w:semiHidden="0" w:uiPriority="60" w:unhideWhenUsed="0"/>
+    <w:lsdException w:name="Light List Accent 5" w:semiHidden="0" w:uiPriority="61" w:unhideWhenUsed="0"/>
+    <w:lsdException w:name="Light Grid Accent 5" w:semiHidden="0" w:uiPriority="62" w:unhideWhenUsed="0"/>
+    <w:lsdException w:name="Medium Shading 1 Accent 5" w:semiHidden="0" w:uiPriority="63" w:unhideWhenUsed="0"/>
+    <w:lsdException w:name="Medium Shading 2 Accent 5" w:semiHidden="0" w:uiPriority="64" w:unhideWhenUsed="0"/>
+    <w:lsdException w:name="Medium List 1 Accent 5" w:semiHidden="0" w:uiPriority="65" w:unhideWhenUsed="0"/>
+    <w:lsdException w:name="Medium List 2 Accent 5" w:semiHidden="0" w:uiPriority="66" w:unhideWhenUsed="0"/>
+    <w:lsdException w:name="Medium Grid 1 Accent 5" w:semiHidden="0" w:uiPriority="67" w:unhideWhenUsed="0"/>
+    <w:lsdException w:name="Medium Grid 2 Accent 5" w:semiHidden="0" w:uiPriority="68" w:unhideWhenUsed="0"/>
+    <w:lsdException w:name="Medium Grid 3 Accent 5" w:semiHidden="0" w:uiPriority="69" w:unhideWhenUsed="0"/>
+    <w:lsdException w:name="Dark List Accent 5" w:semiHidden="0" w:uiPriority="70" w:unhideWhenUsed="0"/>
+    <w:lsdException w:name="Colorful Shading Accent 5" w:semiHidden="0" w:uiPriority="71" w:unhideWhenUsed="0"/>
+    <w:lsdException w:name="Colorful List Accent 5" w:semiHidden="0" w:uiPriority="72" w:unhideWhenUsed="0"/>
+    <w:lsdException w:name="Colorful Grid Accent 5" w:semiHidden="0" w:uiPriority="73" w:unhideWhenUsed="0"/>
+    <w:lsdException w:name="Light Shading Accent 6" w:semiHidden="0" w:uiPriority="60" w:unhideWhenUsed="0"/>
+    <w:lsdException w:name="Light List Accent 6" w:semiHidden="0" w:uiPriority="61" w:unhideWhenUsed="0"/>
+    <w:lsdException w:name="Light Grid Accent 6" w:semiHidden="0" w:uiPriority="62" w:unhideWhenUsed="0"/>
+    <w:lsdException w:name="Medium Shading 1 Accent 6" w:semiHidden="0" w:uiPriority="63" w:unhideWhenUsed="0"/>
+    <w:lsdException w:name="Medium Shading 2 Accent 6" w:semiHidden="0" w:uiPriority="64" w:unhideWhenUsed="0"/>
+    <w:lsdException w:name="Medium List 1 Accent 6" w:semiHidden="0" w:uiPriority="65" w:unhideWhenUsed="0"/>
+    <w:lsdException w:name="Medium List 2 Accent 6" w:semiHidden="0" w:uiPriority="66" w:unhideWhenUsed="0"/>
+    <w:lsdException w:name="Medium Grid 1 Accent 6" w:semiHidden="0" w:uiPriority="67" w:unhideWhenUsed="0"/>
+    <w:lsdException w:name="Medium Grid 2 Accent 6" w:semiHidden="0" w:uiPriority="68" w:unhideWhenUsed="0"/>
+    <w:lsdException w:name="Medium Grid 3 Accent 6" w:semiHidden="0" w:uiPriority="69" w:unhideWhenUsed="0"/>
+    <w:lsdException w:name="Dark List Accent 6" w:semiHidden="0" w:uiPriority="70" w:unhideWhenUsed="0"/>
+    <w:lsdException w:name="Colorful Shading Accent 6" w:semiHidden="0" w:uiPriority="71" w:unhideWhenUsed="0"/>
+    <w:lsdException w:name="Colorful List Accent 6" w:semiHidden="0" w:uiPriority="72" w:unhideWhenUsed="0"/>
+    <w:lsdException w:name="Colorful Grid Accent 6" w:semiHidden="0" w:uiPriority="73" w:unhideWhenUsed="0"/>
+    <w:lsdException w:name="Subtle Emphasis" w:semiHidden="0" w:uiPriority="19" w:unhideWhenUsed="0" w:qFormat="1"/>
+    <w:lsdException w:name="Intense Emphasis" w:semiHidden="0" w:uiPriority="21" w:unhideWhenUsed="0" w:qFormat="1"/>
+    <w:lsdException w:name="Subtle Reference" w:semiHidden="0" w:uiPriority="31" w:unhideWhenUsed="0" w:qFormat="1"/>
+    <w:lsdException w:name="Intense Reference" w:semiHidden="0" w:uiPriority="32" w:unhideWhenUsed="0" w:qFormat="1"/>
+    <w:lsdException w:name="Book Title" w:semiHidden="0" w:uiPriority="33" w:unhideWhenUsed="0" w:qFormat="1"/>
+    <w:lsdException w:name="Bibliography" w:uiPriority="37"/>
+    <w:lsdException w:name="TOC Heading" w:uiPriority="39" w:qFormat="1"/>
+  </w:latentStyles>
+  <w:style w:type="paragraph" w:default="1" w:styleId="Normal">
+    <w:name w:val="Normal"/>
+    <w:qFormat/>
+  </w:style>
+  <w:style w:type="character" w:default="1" w:styleId="Fuentedeprrafopredeter">
+    <w:name w:val="Default Paragraph Font"/>
+    <w:uiPriority w:val="1"/>
+    <w:semiHidden/>
+    <w:unhideWhenUsed/>
+  </w:style>
+  <w:style w:type="table" w:default="1" w:styleId="Tablanormal">
+    <w:name w:val="Normal Table"/>
+    <w:uiPriority w:val="99"/>
+    <w:semiHidden/>
+    <w:unhideWhenUsed/>
+    <w:tblPr>
+      <w:tblInd w:w="0" w:type="dxa"/>
+      <w:tblCellMar>
+        <w:top w:w="0" w:type="dxa"/>
+        <w:left w:w="108" w:type="dxa"/>
+        <w:bottom w:w="0" w:type="dxa"/>
+        <w:right w:w="108" w:type="dxa"/>
+      </w:tblCellMar>
+    </w:tblPr>
+  </w:style>
+  <w:style w:type="numbering" w:default="1" w:styleId="Sinlista">
+    <w:name w:val="No List"/>
+    <w:uiPriority w:val="99"/>
+    <w:semiHidden/>
+    <w:unhideWhenUsed/>
   </w:style>
 </w:styles>
 </file>
@@ -2083,21 +2037,6 @@
 </file>
 
 <file path=customXml/item1.xml><?xml version="1.0" encoding="utf-8"?>
-<p:properties xmlns:p="http://schemas.microsoft.com/office/2006/metadata/properties" xmlns:xsi="http://www.w3.org/2001/XMLSchema-instance" xmlns:pc="http://schemas.microsoft.com/office/infopath/2007/PartnerControls">
-  <documentManagement/>
-</p:properties>
-</file>
-
-<file path=customXml/item2.xml><?xml version="1.0" encoding="utf-8"?>
-<?mso-contentType ?>
-<FormTemplates xmlns="http://schemas.microsoft.com/sharepoint/v3/contenttype/forms">
-  <Display>DocumentLibraryForm</Display>
-  <Edit>DocumentLibraryForm</Edit>
-  <New>DocumentLibraryForm</New>
-</FormTemplates>
-</file>
-
-<file path=customXml/item3.xml><?xml version="1.0" encoding="utf-8"?>
 <ct:contentTypeSchema xmlns:ct="http://schemas.microsoft.com/office/2006/metadata/contentType" xmlns:ma="http://schemas.microsoft.com/office/2006/metadata/properties/metaAttributes" ct:_="" ma:_="" ma:contentTypeName="Documento" ma:contentTypeID="0x0101005D1DA4C627B4D5489C2F286FFFDEE66F" ma:contentTypeVersion="5" ma:contentTypeDescription="Crear nuevo documento." ma:contentTypeScope="" ma:versionID="c94ea893295d800241ac8cc532933887">
   <xsd:schema xmlns:xsd="http://www.w3.org/2001/XMLSchema" xmlns:xs="http://www.w3.org/2001/XMLSchema" xmlns:p="http://schemas.microsoft.com/office/2006/metadata/properties" xmlns:ns2="8a98244c-5a60-46fc-84a0-aeae36804d74" targetNamespace="http://schemas.microsoft.com/office/2006/metadata/properties" ma:root="true" ma:fieldsID="9c83d5685ee31e3b68f3f648b719d917" ns2:_="">
     <xsd:import namespace="8a98244c-5a60-46fc-84a0-aeae36804d74"/>
@@ -2247,24 +2186,22 @@
 </ct:contentTypeSchema>
 </file>
 
-<file path=customXml/itemProps1.xml><?xml version="1.0" encoding="utf-8"?>
-<ds:datastoreItem xmlns:ds="http://schemas.openxmlformats.org/officeDocument/2006/customXml" ds:itemID="{D4631717-474F-4FDD-9C7A-96FBA6D13A71}">
-  <ds:schemaRefs>
-    <ds:schemaRef ds:uri="http://schemas.microsoft.com/office/2006/metadata/properties"/>
-    <ds:schemaRef ds:uri="http://schemas.microsoft.com/office/infopath/2007/PartnerControls"/>
-  </ds:schemaRefs>
-</ds:datastoreItem>
+<file path=customXml/item2.xml><?xml version="1.0" encoding="utf-8"?>
+<?mso-contentType ?>
+<FormTemplates xmlns="http://schemas.microsoft.com/sharepoint/v3/contenttype/forms">
+  <Display>DocumentLibraryForm</Display>
+  <Edit>DocumentLibraryForm</Edit>
+  <New>DocumentLibraryForm</New>
+</FormTemplates>
 </file>
 
-<file path=customXml/itemProps2.xml><?xml version="1.0" encoding="utf-8"?>
-<ds:datastoreItem xmlns:ds="http://schemas.openxmlformats.org/officeDocument/2006/customXml" ds:itemID="{AD0ACE71-2766-40BF-9B61-ADFC756FB891}">
-  <ds:schemaRefs>
-    <ds:schemaRef ds:uri="http://schemas.microsoft.com/sharepoint/v3/contenttype/forms"/>
-  </ds:schemaRefs>
-</ds:datastoreItem>
+<file path=customXml/item3.xml><?xml version="1.0" encoding="utf-8"?>
+<p:properties xmlns:p="http://schemas.microsoft.com/office/2006/metadata/properties" xmlns:xsi="http://www.w3.org/2001/XMLSchema-instance" xmlns:pc="http://schemas.microsoft.com/office/infopath/2007/PartnerControls">
+  <documentManagement/>
+</p:properties>
 </file>
 
-<file path=customXml/itemProps3.xml><?xml version="1.0" encoding="utf-8"?>
+<file path=customXml/itemProps1.xml><?xml version="1.0" encoding="utf-8"?>
 <ds:datastoreItem xmlns:ds="http://schemas.openxmlformats.org/officeDocument/2006/customXml" ds:itemID="{E559F6A9-2180-4899-A15E-B48E25958109}">
   <ds:schemaRefs>
     <ds:schemaRef ds:uri="http://schemas.microsoft.com/office/2006/metadata/contentType"/>
@@ -2280,4 +2217,21 @@
     <ds:schemaRef ds:uri="http://schemas.microsoft.com/internal/obd"/>
   </ds:schemaRefs>
 </ds:datastoreItem>
+</file>
+
+<file path=customXml/itemProps2.xml><?xml version="1.0" encoding="utf-8"?>
+<ds:datastoreItem xmlns:ds="http://schemas.openxmlformats.org/officeDocument/2006/customXml" ds:itemID="{AD0ACE71-2766-40BF-9B61-ADFC756FB891}">
+  <ds:schemaRefs>
+    <ds:schemaRef ds:uri="http://schemas.microsoft.com/sharepoint/v3/contenttype/forms"/>
+  </ds:schemaRefs>
+</ds:datastoreItem>
+</file>
+
+<file path=customXml/itemProps3.xml><?xml version="1.0" encoding="utf-8"?>
+<ds:datastoreItem xmlns:ds="http://schemas.openxmlformats.org/officeDocument/2006/customXml" ds:itemID="{D4631717-474F-4FDD-9C7A-96FBA6D13A71}">
+  <ds:schemaRefs>
+    <ds:schemaRef ds:uri="http://schemas.microsoft.com/office/2006/metadata/properties"/>
+    <ds:schemaRef ds:uri="http://schemas.microsoft.com/office/infopath/2007/PartnerControls"/>
+  </ds:schemaRefs>
+</ds:datastoreItem>
 </file>
</xml_diff>